<commit_message>
done with ppt and tdd
</commit_message>
<xml_diff>
--- a/B2B TDD/OMS TDD/B2B OMS TDD.docx
+++ b/B2B TDD/OMS TDD/B2B OMS TDD.docx
@@ -1,6 +1,6 @@
 
 <file path=word/document.xml><?xml version="1.0" encoding="utf-8"?>
-<w:document xmlns:ve="http://schemas.openxmlformats.org/markup-compatibility/2006" xmlns:o="urn:schemas-microsoft-com:office:office" xmlns:r="http://schemas.openxmlformats.org/officeDocument/2006/relationships" xmlns:m="http://schemas.openxmlformats.org/officeDocument/2006/math" xmlns:v="urn:schemas-microsoft-com:vml" xmlns:wp="http://schemas.openxmlformats.org/drawingml/2006/wordprocessingDrawing" xmlns:w10="urn:schemas-microsoft-com:office:word" xmlns:w="http://schemas.openxmlformats.org/wordprocessingml/2006/main" xmlns:wne="http://schemas.microsoft.com/office/word/2006/wordml">
+<w:document xmlns:wpc="http://schemas.microsoft.com/office/word/2010/wordprocessingCanvas" xmlns:mc="http://schemas.openxmlformats.org/markup-compatibility/2006" xmlns:o="urn:schemas-microsoft-com:office:office" xmlns:r="http://schemas.openxmlformats.org/officeDocument/2006/relationships" xmlns:m="http://schemas.openxmlformats.org/officeDocument/2006/math" xmlns:v="urn:schemas-microsoft-com:vml" xmlns:wp14="http://schemas.microsoft.com/office/word/2010/wordprocessingDrawing" xmlns:wp="http://schemas.openxmlformats.org/drawingml/2006/wordprocessingDrawing" xmlns:w10="urn:schemas-microsoft-com:office:word" xmlns:w="http://schemas.openxmlformats.org/wordprocessingml/2006/main" xmlns:w14="http://schemas.microsoft.com/office/word/2010/wordml" xmlns:w15="http://schemas.microsoft.com/office/word/2012/wordml" xmlns:wpg="http://schemas.microsoft.com/office/word/2010/wordprocessingGroup" xmlns:wpi="http://schemas.microsoft.com/office/word/2010/wordprocessingInk" xmlns:wne="http://schemas.microsoft.com/office/word/2006/wordml" xmlns:wps="http://schemas.microsoft.com/office/word/2010/wordprocessingShape" mc:Ignorable="w14 w15 wp14">
   <w:body>
     <w:p>
       <w:pPr>
@@ -241,7 +241,7 @@
       <w:tblPr>
         <w:tblStyle w:val="TableGrid"/>
         <w:tblW w:w="0" w:type="auto"/>
-        <w:tblLook w:val="04A0"/>
+        <w:tblLook w:val="04A0" w:firstRow="1" w:lastRow="0" w:firstColumn="1" w:lastColumn="0" w:noHBand="0" w:noVBand="1"/>
       </w:tblPr>
       <w:tblGrid>
         <w:gridCol w:w="2599"/>
@@ -759,7 +759,7 @@
       <w:tblPr>
         <w:tblStyle w:val="TableGrid"/>
         <w:tblW w:w="0" w:type="auto"/>
-        <w:tblLook w:val="04A0"/>
+        <w:tblLook w:val="04A0" w:firstRow="1" w:lastRow="0" w:firstColumn="1" w:lastColumn="0" w:noHBand="0" w:noVBand="1"/>
       </w:tblPr>
       <w:tblGrid>
         <w:gridCol w:w="3465"/>
@@ -2558,19 +2558,8 @@
       </w:r>
     </w:p>
     <w:p>
-      <w:pPr>
-        <w:rPr>
-          <w:color w:val="42516A"/>
-        </w:rPr>
-      </w:pPr>
-      <w:r>
-        <w:rPr>
-          <w:color w:val="42516A"/>
-        </w:rPr>
-        <w:t>Order Management Services Version 5.7.0 is built on top of the hybris Core platform. Previous versions of Order Management Services (5.6.0 and prior), were built on top of the hybris Core+ microservice platform. It allows you to view and manage customer orders, review and edit shipping information, manage returns and refunds, search for and view your inventory information.</w:t>
-      </w:r>
-    </w:p>
-    <w:p>
+      <w:bookmarkStart w:id="1" w:name="_GoBack"/>
+      <w:bookmarkEnd w:id="1"/>
       <w:r>
         <w:t>Order Management Services (OMS) is built on top of the hybris Core platform. It allows you to view and manage customer orders, review and edit shipping information, manage returns and refunds, search for and view your inventory information.</w:t>
       </w:r>
@@ -2616,7 +2605,7 @@
           <w:szCs w:val="28"/>
         </w:rPr>
       </w:pPr>
-      <w:bookmarkStart w:id="1" w:name="_Toc452044663"/>
+      <w:bookmarkStart w:id="2" w:name="_Toc452044663"/>
       <w:r>
         <w:rPr>
           <w:rFonts w:ascii="Arial" w:eastAsia="Arial" w:hAnsi="Arial" w:cs="Arial"/>
@@ -2627,7 +2616,7 @@
         </w:rPr>
         <w:t>Key Features</w:t>
       </w:r>
-      <w:bookmarkEnd w:id="1"/>
+      <w:bookmarkEnd w:id="2"/>
     </w:p>
     <w:p>
       <w:pPr>
@@ -2802,7 +2791,7 @@
           <w:szCs w:val="28"/>
         </w:rPr>
       </w:pPr>
-      <w:bookmarkStart w:id="2" w:name="_Toc452044664"/>
+      <w:bookmarkStart w:id="3" w:name="_Toc452044664"/>
       <w:r>
         <w:rPr>
           <w:rFonts w:ascii="Arial" w:eastAsia="Arial" w:hAnsi="Arial" w:cs="Arial"/>
@@ -2811,10 +2800,9 @@
           <w:sz w:val="32"/>
           <w:szCs w:val="28"/>
         </w:rPr>
-        <w:lastRenderedPageBreak/>
         <w:t>Key Benefits</w:t>
       </w:r>
-      <w:bookmarkEnd w:id="2"/>
+      <w:bookmarkEnd w:id="3"/>
     </w:p>
     <w:p>
       <w:pPr>
@@ -2875,6 +2863,7 @@
         </w:numPr>
       </w:pPr>
       <w:r>
+        <w:lastRenderedPageBreak/>
         <w:t>Reduce shipping time and shipping costs</w:t>
       </w:r>
     </w:p>
@@ -2894,7 +2883,7 @@
           <w:szCs w:val="28"/>
         </w:rPr>
       </w:pPr>
-      <w:bookmarkStart w:id="3" w:name="_Toc452044665"/>
+      <w:bookmarkStart w:id="4" w:name="_Toc452044665"/>
       <w:r>
         <w:rPr>
           <w:rFonts w:ascii="Arial" w:eastAsia="Arial" w:hAnsi="Arial" w:cs="Arial"/>
@@ -2905,7 +2894,7 @@
         </w:rPr>
         <w:t>Order Management Services Extensions</w:t>
       </w:r>
-      <w:bookmarkEnd w:id="3"/>
+      <w:bookmarkEnd w:id="4"/>
     </w:p>
     <w:p>
       <w:r>
@@ -2955,7 +2944,7 @@
       <w:tblPr>
         <w:tblStyle w:val="TableGrid"/>
         <w:tblW w:w="0" w:type="auto"/>
-        <w:tblLook w:val="04A0"/>
+        <w:tblLook w:val="04A0" w:firstRow="1" w:lastRow="0" w:firstColumn="1" w:lastColumn="0" w:noHBand="0" w:noVBand="1"/>
       </w:tblPr>
       <w:tblGrid>
         <w:gridCol w:w="3140"/>
@@ -3033,13 +3022,8 @@
             <w:pPr>
               <w:pStyle w:val="NormalWeb"/>
             </w:pPr>
-            <w:proofErr w:type="gramStart"/>
             <w:r>
-              <w:t>Order</w:t>
-            </w:r>
-            <w:proofErr w:type="gramEnd"/>
-            <w:r>
-              <w:t xml:space="preserve"> Management Backoffice - Graphical user interface designed for customer service agents.</w:t>
+              <w:t>Order Management Backoffice - Graphical user interface designed for customer service agents.</w:t>
             </w:r>
           </w:p>
           <w:p>
@@ -3634,7 +3618,7 @@
           <w:szCs w:val="28"/>
         </w:rPr>
       </w:pPr>
-      <w:bookmarkStart w:id="4" w:name="_Toc452044666"/>
+      <w:bookmarkStart w:id="5" w:name="_Toc452044666"/>
       <w:r>
         <w:rPr>
           <w:rFonts w:ascii="Arial" w:eastAsia="Arial" w:hAnsi="Arial" w:cs="Arial"/>
@@ -3646,7 +3630,7 @@
         <w:lastRenderedPageBreak/>
         <w:t>Order Management Services Workflow</w:t>
       </w:r>
-      <w:bookmarkEnd w:id="4"/>
+      <w:bookmarkEnd w:id="5"/>
     </w:p>
     <w:p>
       <w:r>
@@ -3704,11 +3688,11 @@
           <w:lang w:val="en-US"/>
         </w:rPr>
       </w:pPr>
-      <w:bookmarkStart w:id="5" w:name="_Toc452044667"/>
+      <w:bookmarkStart w:id="6" w:name="_Toc452044667"/>
       <w:r>
         <w:t>Sourcing</w:t>
       </w:r>
-      <w:bookmarkEnd w:id="5"/>
+      <w:bookmarkEnd w:id="6"/>
     </w:p>
     <w:p>
       <w:pPr>
@@ -3722,11 +3706,11 @@
       <w:pPr>
         <w:pStyle w:val="Heading2"/>
       </w:pPr>
-      <w:bookmarkStart w:id="6" w:name="_Toc452044668"/>
+      <w:bookmarkStart w:id="7" w:name="_Toc452044668"/>
       <w:r>
         <w:t>Allocation</w:t>
       </w:r>
-      <w:bookmarkEnd w:id="6"/>
+      <w:bookmarkEnd w:id="7"/>
     </w:p>
     <w:p>
       <w:pPr>
@@ -3740,11 +3724,11 @@
       <w:pPr>
         <w:pStyle w:val="Heading2"/>
       </w:pPr>
-      <w:bookmarkStart w:id="7" w:name="_Toc452044669"/>
+      <w:bookmarkStart w:id="8" w:name="_Toc452044669"/>
       <w:r>
         <w:t>Pick, Pack, Label, and Ship</w:t>
       </w:r>
-      <w:bookmarkEnd w:id="7"/>
+      <w:bookmarkEnd w:id="8"/>
     </w:p>
     <w:p>
       <w:pPr>
@@ -3810,11 +3794,11 @@
       <w:pPr>
         <w:pStyle w:val="Heading2"/>
       </w:pPr>
-      <w:bookmarkStart w:id="8" w:name="_Toc452044670"/>
+      <w:bookmarkStart w:id="9" w:name="_Toc452044670"/>
       <w:r>
         <w:t>Payment Capture</w:t>
       </w:r>
-      <w:bookmarkEnd w:id="8"/>
+      <w:bookmarkEnd w:id="9"/>
     </w:p>
     <w:p>
       <w:pPr>
@@ -3828,11 +3812,11 @@
       <w:pPr>
         <w:pStyle w:val="Heading2"/>
       </w:pPr>
-      <w:bookmarkStart w:id="9" w:name="_Toc452044671"/>
+      <w:bookmarkStart w:id="10" w:name="_Toc452044671"/>
       <w:r>
         <w:t>Commit Taxes</w:t>
       </w:r>
-      <w:bookmarkEnd w:id="9"/>
+      <w:bookmarkEnd w:id="10"/>
     </w:p>
     <w:p>
       <w:pPr>
@@ -3859,7 +3843,7 @@
           <w:szCs w:val="28"/>
         </w:rPr>
       </w:pPr>
-      <w:bookmarkStart w:id="10" w:name="_Toc452044672"/>
+      <w:bookmarkStart w:id="11" w:name="_Toc452044672"/>
       <w:r>
         <w:rPr>
           <w:rFonts w:ascii="Arial" w:eastAsia="Arial" w:hAnsi="Arial" w:cs="Arial"/>
@@ -3871,7 +3855,7 @@
         <w:lastRenderedPageBreak/>
         <w:t>Order Management Services User Interfaces</w:t>
       </w:r>
-      <w:bookmarkEnd w:id="10"/>
+      <w:bookmarkEnd w:id="11"/>
     </w:p>
     <w:p>
       <w:pPr>
@@ -3885,11 +3869,11 @@
       <w:pPr>
         <w:pStyle w:val="Heading2"/>
       </w:pPr>
-      <w:bookmarkStart w:id="11" w:name="_Toc452044673"/>
+      <w:bookmarkStart w:id="12" w:name="_Toc452044673"/>
       <w:r>
         <w:t>Order Management Cockpit</w:t>
       </w:r>
-      <w:bookmarkEnd w:id="11"/>
+      <w:bookmarkEnd w:id="12"/>
     </w:p>
     <w:p>
       <w:pPr>
@@ -3994,11 +3978,11 @@
       <w:pPr>
         <w:pStyle w:val="Heading2"/>
       </w:pPr>
-      <w:bookmarkStart w:id="12" w:name="_Toc452044674"/>
+      <w:bookmarkStart w:id="13" w:name="_Toc452044674"/>
       <w:r>
         <w:t>Order Fulfillment Cockpit</w:t>
       </w:r>
-      <w:bookmarkEnd w:id="12"/>
+      <w:bookmarkEnd w:id="13"/>
     </w:p>
     <w:p>
       <w:pPr>
@@ -4072,12 +4056,12 @@
         </w:tabs>
         <w:ind w:hanging="720"/>
       </w:pPr>
-      <w:bookmarkStart w:id="13" w:name="_Toc452044675"/>
+      <w:bookmarkStart w:id="14" w:name="_Toc452044675"/>
       <w:r>
         <w:lastRenderedPageBreak/>
         <w:t>Installation and Configuration</w:t>
       </w:r>
-      <w:bookmarkEnd w:id="13"/>
+      <w:bookmarkEnd w:id="14"/>
     </w:p>
     <w:p>
       <w:pPr>
@@ -4261,7 +4245,7 @@
       <w:tblPr>
         <w:tblStyle w:val="TableGrid"/>
         <w:tblW w:w="0" w:type="auto"/>
-        <w:tblLook w:val="04A0"/>
+        <w:tblLook w:val="04A0" w:firstRow="1" w:lastRow="0" w:firstColumn="1" w:lastColumn="0" w:noHBand="0" w:noVBand="1"/>
       </w:tblPr>
       <w:tblGrid>
         <w:gridCol w:w="9350"/>
@@ -4311,7 +4295,7 @@
                 <v:shape id="_x0000_i1025" type="#_x0000_t75" style="width:60pt;height:40.5pt" o:ole="">
                   <v:imagedata r:id="rId19" o:title=""/>
                 </v:shape>
-                <o:OLEObject Type="Embed" ProgID="Package" ShapeID="_x0000_i1025" DrawAspect="Content" ObjectID="_1525786599" r:id="rId20"/>
+                <o:OLEObject Type="Embed" ProgID="Package" ShapeID="_x0000_i1025" DrawAspect="Content" ObjectID="_1526022947" r:id="rId20"/>
               </w:object>
             </w:r>
           </w:p>
@@ -4336,7 +4320,7 @@
           <w:sz w:val="32"/>
         </w:rPr>
       </w:pPr>
-      <w:bookmarkStart w:id="14" w:name="_Toc452044676"/>
+      <w:bookmarkStart w:id="15" w:name="_Toc452044676"/>
       <w:r>
         <w:rPr>
           <w:color w:val="44546A" w:themeColor="text2"/>
@@ -4344,7 +4328,7 @@
         </w:rPr>
         <w:t>Setup</w:t>
       </w:r>
-      <w:bookmarkEnd w:id="14"/>
+      <w:bookmarkEnd w:id="15"/>
     </w:p>
     <w:p>
       <w:pPr>
@@ -4408,21 +4392,12 @@
         <w:spacing w:line="240" w:lineRule="auto"/>
         <w:jc w:val="both"/>
       </w:pPr>
-      <w:proofErr w:type="gramStart"/>
       <w:r>
         <w:rPr>
           <w:b/>
           <w:bCs/>
         </w:rPr>
-        <w:t>Unix</w:t>
-      </w:r>
-      <w:proofErr w:type="gramEnd"/>
-      <w:r>
-        <w:rPr>
-          <w:b/>
-          <w:bCs/>
-        </w:rPr>
-        <w:t>: ./install.sh -r b2b</w:t>
+        <w:t>Unix: ./install.sh -r b2b</w:t>
       </w:r>
       <w:r>
         <w:rPr>
@@ -4447,7 +4422,7 @@
           <w:sz w:val="32"/>
         </w:rPr>
       </w:pPr>
-      <w:bookmarkStart w:id="15" w:name="_Toc452044677"/>
+      <w:bookmarkStart w:id="16" w:name="_Toc452044677"/>
       <w:r>
         <w:rPr>
           <w:color w:val="44546A" w:themeColor="text2"/>
@@ -4455,7 +4430,7 @@
         </w:rPr>
         <w:t>Initialize</w:t>
       </w:r>
-      <w:bookmarkEnd w:id="15"/>
+      <w:bookmarkEnd w:id="16"/>
     </w:p>
     <w:p>
       <w:pPr>
@@ -4515,7 +4490,6 @@
           <w:szCs w:val="20"/>
         </w:rPr>
       </w:pPr>
-      <w:proofErr w:type="gramStart"/>
       <w:r>
         <w:rPr>
           <w:rStyle w:val="Strong"/>
@@ -4524,18 +4498,7 @@
           <w:sz w:val="20"/>
           <w:szCs w:val="20"/>
         </w:rPr>
-        <w:t>Unix</w:t>
-      </w:r>
-      <w:proofErr w:type="gramEnd"/>
-      <w:r>
-        <w:rPr>
-          <w:rStyle w:val="Strong"/>
-          <w:rFonts w:eastAsia="Arial"/>
-          <w:color w:val="333333"/>
-          <w:sz w:val="20"/>
-          <w:szCs w:val="20"/>
-        </w:rPr>
-        <w:t>: ./install.sh -r b2b_acc_oms initialize</w:t>
+        <w:t>Unix: ./install.sh -r b2b_acc_oms initialize</w:t>
       </w:r>
     </w:p>
     <w:p>
@@ -4570,7 +4533,7 @@
           <w:sz w:val="32"/>
         </w:rPr>
       </w:pPr>
-      <w:bookmarkStart w:id="16" w:name="_Toc452044678"/>
+      <w:bookmarkStart w:id="17" w:name="_Toc452044678"/>
       <w:r>
         <w:rPr>
           <w:color w:val="44546A" w:themeColor="text2"/>
@@ -4578,7 +4541,7 @@
         </w:rPr>
         <w:t>Start</w:t>
       </w:r>
-      <w:bookmarkEnd w:id="16"/>
+      <w:bookmarkEnd w:id="17"/>
     </w:p>
     <w:p>
       <w:pPr>
@@ -4638,7 +4601,6 @@
           <w:szCs w:val="20"/>
         </w:rPr>
       </w:pPr>
-      <w:proofErr w:type="gramStart"/>
       <w:r>
         <w:rPr>
           <w:rFonts w:ascii="Arial" w:hAnsi="Arial" w:cs="Arial"/>
@@ -4647,18 +4609,7 @@
           <w:sz w:val="20"/>
           <w:szCs w:val="20"/>
         </w:rPr>
-        <w:t>Unix</w:t>
-      </w:r>
-      <w:proofErr w:type="gramEnd"/>
-      <w:r>
-        <w:rPr>
-          <w:rFonts w:ascii="Arial" w:hAnsi="Arial" w:cs="Arial"/>
-          <w:b/>
-          <w:bCs/>
-          <w:sz w:val="20"/>
-          <w:szCs w:val="20"/>
-        </w:rPr>
-        <w:t>: ./install.sh -r b2c_acc_oms start</w:t>
+        <w:t>Unix: ./install.sh -r b2c_acc_oms start</w:t>
       </w:r>
     </w:p>
     <w:p>
@@ -4701,7 +4652,7 @@
         <w:lastRenderedPageBreak/>
         <w:t> </w:t>
       </w:r>
-      <w:bookmarkStart w:id="17" w:name="_Toc452044679"/>
+      <w:bookmarkStart w:id="18" w:name="_Toc452044679"/>
       <w:r>
         <w:rPr>
           <w:color w:val="44546A" w:themeColor="text2"/>
@@ -4709,7 +4660,7 @@
         </w:rPr>
         <w:t>Import into Eclipse</w:t>
       </w:r>
-      <w:bookmarkEnd w:id="17"/>
+      <w:bookmarkEnd w:id="18"/>
     </w:p>
     <w:p>
       <w:pPr>
@@ -5126,7 +5077,7 @@
     </w:p>
     <w:p>
       <w:pPr>
-        <w:pStyle w:val="title"/>
+        <w:pStyle w:val="Title1"/>
         <w:spacing w:before="0" w:beforeAutospacing="0" w:after="0" w:afterAutospacing="0" w:line="317" w:lineRule="atLeast"/>
         <w:rPr>
           <w:rFonts w:ascii="Arial" w:hAnsi="Arial" w:cs="Arial"/>
@@ -5324,7 +5275,7 @@
         <w:tblStyle w:val="TableGrid"/>
         <w:tblpPr w:leftFromText="180" w:rightFromText="180" w:vertAnchor="text" w:horzAnchor="margin" w:tblpY="133"/>
         <w:tblW w:w="0" w:type="auto"/>
-        <w:tblLook w:val="04A0"/>
+        <w:tblLook w:val="04A0" w:firstRow="1" w:lastRow="0" w:firstColumn="1" w:lastColumn="0" w:noHBand="0" w:noVBand="1"/>
       </w:tblPr>
       <w:tblGrid>
         <w:gridCol w:w="9576"/>
@@ -5508,7 +5459,7 @@
         <w:tblStyle w:val="TableGrid"/>
         <w:tblpPr w:leftFromText="180" w:rightFromText="180" w:vertAnchor="text" w:horzAnchor="margin" w:tblpY="133"/>
         <w:tblW w:w="0" w:type="auto"/>
-        <w:tblLook w:val="04A0"/>
+        <w:tblLook w:val="04A0" w:firstRow="1" w:lastRow="0" w:firstColumn="1" w:lastColumn="0" w:noHBand="0" w:noVBand="1"/>
       </w:tblPr>
       <w:tblGrid>
         <w:gridCol w:w="9576"/>
@@ -6080,12 +6031,12 @@
         </w:tabs>
         <w:ind w:hanging="720"/>
       </w:pPr>
-      <w:bookmarkStart w:id="18" w:name="_Toc452044680"/>
+      <w:bookmarkStart w:id="19" w:name="_Toc452044680"/>
       <w:r>
         <w:lastRenderedPageBreak/>
         <w:t>Modification of the ApprovalProcessCompleteAction</w:t>
       </w:r>
-      <w:bookmarkEnd w:id="18"/>
+      <w:bookmarkEnd w:id="19"/>
     </w:p>
     <w:p>
       <w:pPr>
@@ -6232,7 +6183,7 @@
       <w:tblPr>
         <w:tblStyle w:val="TableGrid"/>
         <w:tblW w:w="0" w:type="auto"/>
-        <w:tblLook w:val="04A0"/>
+        <w:tblLook w:val="04A0" w:firstRow="1" w:lastRow="0" w:firstColumn="1" w:lastColumn="0" w:noHBand="0" w:noVBand="1"/>
       </w:tblPr>
       <w:tblGrid>
         <w:gridCol w:w="9576"/>
@@ -6299,7 +6250,7 @@
                 <v:shape id="_x0000_i1027" type="#_x0000_t75" style="width:203.25pt;height:40.5pt" o:ole="">
                   <v:imagedata r:id="rId22" o:title=""/>
                 </v:shape>
-                <o:OLEObject Type="Embed" ProgID="Package" ShapeID="_x0000_i1027" DrawAspect="Content" ObjectID="_1525786600" r:id="rId23"/>
+                <o:OLEObject Type="Embed" ProgID="Package" ShapeID="_x0000_i1027" DrawAspect="Content" ObjectID="_1526022948" r:id="rId23"/>
               </w:object>
             </w:r>
           </w:p>
@@ -6325,27 +6276,7 @@
           <w:sz w:val="20"/>
           <w:szCs w:val="20"/>
         </w:rPr>
-        <w:t xml:space="preserve">Your IDE might not know where to find ApprovalProcessCompleteEvent (mentioned in line 27 above), we suggest </w:t>
-      </w:r>
-      <w:proofErr w:type="gramStart"/>
-      <w:r>
-        <w:rPr>
-          <w:rFonts w:ascii="Arial" w:hAnsi="Arial" w:cs="Arial"/>
-          <w:color w:val="333333"/>
-          <w:sz w:val="20"/>
-          <w:szCs w:val="20"/>
-        </w:rPr>
-        <w:t>to add</w:t>
-      </w:r>
-      <w:proofErr w:type="gramEnd"/>
-      <w:r>
-        <w:rPr>
-          <w:rFonts w:ascii="Arial" w:hAnsi="Arial" w:cs="Arial"/>
-          <w:color w:val="333333"/>
-          <w:sz w:val="20"/>
-          <w:szCs w:val="20"/>
-        </w:rPr>
-        <w:t xml:space="preserve"> b2bapprovalprocessserver.jar to your build path.</w:t>
+        <w:t>Your IDE might not know where to find ApprovalProcessCompleteEvent (mentioned in line 27 above), we suggest to add b2bapprovalprocessserver.jar to your build path.</w:t>
       </w:r>
     </w:p>
     <w:p>
@@ -6429,32 +6360,14 @@
           <w:color w:val="333333"/>
           <w:lang w:val="en-US"/>
         </w:rPr>
-        <w:t xml:space="preserve">Then, you must declare this new bean into your </w:t>
-      </w:r>
-      <w:proofErr w:type="gramStart"/>
-      <w:r>
-        <w:rPr>
-          <w:rFonts w:eastAsia="Times New Roman"/>
-          <w:color w:val="333333"/>
-          <w:lang w:val="en-US"/>
-        </w:rPr>
-        <w:t>Spring</w:t>
-      </w:r>
-      <w:proofErr w:type="gramEnd"/>
-      <w:r>
-        <w:rPr>
-          <w:rFonts w:eastAsia="Times New Roman"/>
-          <w:color w:val="333333"/>
-          <w:lang w:val="en-US"/>
-        </w:rPr>
-        <w:t xml:space="preserve"> context:</w:t>
+        <w:t>Then, you must declare this new bean into your Spring context:</w:t>
       </w:r>
     </w:p>
     <w:tbl>
       <w:tblPr>
         <w:tblStyle w:val="TableGrid"/>
         <w:tblW w:w="0" w:type="auto"/>
-        <w:tblLook w:val="04A0"/>
+        <w:tblLook w:val="04A0" w:firstRow="1" w:lastRow="0" w:firstColumn="1" w:lastColumn="0" w:noHBand="0" w:noVBand="1"/>
       </w:tblPr>
       <w:tblGrid>
         <w:gridCol w:w="9576"/>
@@ -6668,25 +6581,7 @@
                 <w:color w:val="333333"/>
                 <w:lang w:val="en-US"/>
               </w:rPr>
-              <w:t>        &lt;property name="</w:t>
-            </w:r>
-            <w:proofErr w:type="spellStart"/>
-            <w:r>
-              <w:rPr>
-                <w:rFonts w:ascii="Courier New" w:eastAsia="Times New Roman" w:hAnsi="Courier New" w:cs="Courier New"/>
-                <w:color w:val="333333"/>
-                <w:lang w:val="en-US"/>
-              </w:rPr>
-              <w:t>eventService</w:t>
-            </w:r>
-            <w:proofErr w:type="spellEnd"/>
-            <w:r>
-              <w:rPr>
-                <w:rFonts w:ascii="Courier New" w:eastAsia="Times New Roman" w:hAnsi="Courier New" w:cs="Courier New"/>
-                <w:color w:val="333333"/>
-                <w:lang w:val="en-US"/>
-              </w:rPr>
-              <w:t>"</w:t>
+              <w:t>        &lt;property name="eventService"</w:t>
             </w:r>
             <w:r>
               <w:rPr>
@@ -6703,25 +6598,7 @@
                 <w:color w:val="333333"/>
                 <w:lang w:val="en-US"/>
               </w:rPr>
-              <w:t>ref="</w:t>
-            </w:r>
-            <w:proofErr w:type="spellStart"/>
-            <w:r>
-              <w:rPr>
-                <w:rFonts w:ascii="Courier New" w:eastAsia="Times New Roman" w:hAnsi="Courier New" w:cs="Courier New"/>
-                <w:color w:val="333333"/>
-                <w:lang w:val="en-US"/>
-              </w:rPr>
-              <w:t>eventService</w:t>
-            </w:r>
-            <w:proofErr w:type="spellEnd"/>
-            <w:r>
-              <w:rPr>
-                <w:rFonts w:ascii="Courier New" w:eastAsia="Times New Roman" w:hAnsi="Courier New" w:cs="Courier New"/>
-                <w:color w:val="333333"/>
-                <w:lang w:val="en-US"/>
-              </w:rPr>
-              <w:t>"/&gt;</w:t>
+              <w:t>ref="eventService"/&gt;</w:t>
             </w:r>
           </w:p>
           <w:p>
@@ -6900,27 +6777,7 @@
           <w:sz w:val="20"/>
           <w:szCs w:val="20"/>
         </w:rPr>
-        <w:t xml:space="preserve"> website will have consignments in </w:t>
-      </w:r>
-      <w:proofErr w:type="gramStart"/>
-      <w:r>
-        <w:rPr>
-          <w:rFonts w:ascii="Arial" w:hAnsi="Arial" w:cs="Arial"/>
-          <w:color w:val="333333"/>
-          <w:sz w:val="20"/>
-          <w:szCs w:val="20"/>
-        </w:rPr>
-        <w:t>backoffice</w:t>
-      </w:r>
-      <w:proofErr w:type="gramEnd"/>
-      <w:r>
-        <w:rPr>
-          <w:rFonts w:ascii="Arial" w:hAnsi="Arial" w:cs="Arial"/>
-          <w:color w:val="333333"/>
-          <w:sz w:val="20"/>
-          <w:szCs w:val="20"/>
-        </w:rPr>
-        <w:t>.</w:t>
+        <w:t xml:space="preserve"> website will have consignments in backoffice.</w:t>
       </w:r>
     </w:p>
     <w:p>
@@ -6961,12 +6818,12 @@
         </w:tabs>
         <w:ind w:hanging="720"/>
       </w:pPr>
-      <w:bookmarkStart w:id="19" w:name="_Toc452044681"/>
+      <w:bookmarkStart w:id="20" w:name="_Toc452044681"/>
       <w:r>
         <w:lastRenderedPageBreak/>
         <w:t>Test the OMS Installation</w:t>
       </w:r>
-      <w:bookmarkEnd w:id="19"/>
+      <w:bookmarkEnd w:id="20"/>
     </w:p>
     <w:p>
       <w:pPr>
@@ -7343,7 +7200,7 @@
 </file>
 
 <file path=word/endnotes.xml><?xml version="1.0" encoding="utf-8"?>
-<w:endnotes xmlns:ve="http://schemas.openxmlformats.org/markup-compatibility/2006" xmlns:o="urn:schemas-microsoft-com:office:office" xmlns:r="http://schemas.openxmlformats.org/officeDocument/2006/relationships" xmlns:m="http://schemas.openxmlformats.org/officeDocument/2006/math" xmlns:v="urn:schemas-microsoft-com:vml" xmlns:wp="http://schemas.openxmlformats.org/drawingml/2006/wordprocessingDrawing" xmlns:w10="urn:schemas-microsoft-com:office:word" xmlns:w="http://schemas.openxmlformats.org/wordprocessingml/2006/main" xmlns:wne="http://schemas.microsoft.com/office/word/2006/wordml">
+<w:endnotes xmlns:wpc="http://schemas.microsoft.com/office/word/2010/wordprocessingCanvas" xmlns:mc="http://schemas.openxmlformats.org/markup-compatibility/2006" xmlns:o="urn:schemas-microsoft-com:office:office" xmlns:r="http://schemas.openxmlformats.org/officeDocument/2006/relationships" xmlns:m="http://schemas.openxmlformats.org/officeDocument/2006/math" xmlns:v="urn:schemas-microsoft-com:vml" xmlns:wp14="http://schemas.microsoft.com/office/word/2010/wordprocessingDrawing" xmlns:wp="http://schemas.openxmlformats.org/drawingml/2006/wordprocessingDrawing" xmlns:w10="urn:schemas-microsoft-com:office:word" xmlns:w="http://schemas.openxmlformats.org/wordprocessingml/2006/main" xmlns:w14="http://schemas.microsoft.com/office/word/2010/wordml" xmlns:w15="http://schemas.microsoft.com/office/word/2012/wordml" xmlns:wpg="http://schemas.microsoft.com/office/word/2010/wordprocessingGroup" xmlns:wpi="http://schemas.microsoft.com/office/word/2010/wordprocessingInk" xmlns:wne="http://schemas.microsoft.com/office/word/2006/wordml" xmlns:wps="http://schemas.microsoft.com/office/word/2010/wordprocessingShape" mc:Ignorable="w14 w15 wp14">
   <w:endnote w:type="separator" w:id="-1">
     <w:p>
       <w:pPr>
@@ -7368,7 +7225,7 @@
 </file>
 
 <file path=word/footer1.xml><?xml version="1.0" encoding="utf-8"?>
-<w:ftr xmlns:ve="http://schemas.openxmlformats.org/markup-compatibility/2006" xmlns:o="urn:schemas-microsoft-com:office:office" xmlns:r="http://schemas.openxmlformats.org/officeDocument/2006/relationships" xmlns:m="http://schemas.openxmlformats.org/officeDocument/2006/math" xmlns:v="urn:schemas-microsoft-com:vml" xmlns:wp="http://schemas.openxmlformats.org/drawingml/2006/wordprocessingDrawing" xmlns:w10="urn:schemas-microsoft-com:office:word" xmlns:w="http://schemas.openxmlformats.org/wordprocessingml/2006/main" xmlns:wne="http://schemas.microsoft.com/office/word/2006/wordml">
+<w:ftr xmlns:wpc="http://schemas.microsoft.com/office/word/2010/wordprocessingCanvas" xmlns:mc="http://schemas.openxmlformats.org/markup-compatibility/2006" xmlns:o="urn:schemas-microsoft-com:office:office" xmlns:r="http://schemas.openxmlformats.org/officeDocument/2006/relationships" xmlns:m="http://schemas.openxmlformats.org/officeDocument/2006/math" xmlns:v="urn:schemas-microsoft-com:vml" xmlns:wp14="http://schemas.microsoft.com/office/word/2010/wordprocessingDrawing" xmlns:wp="http://schemas.openxmlformats.org/drawingml/2006/wordprocessingDrawing" xmlns:w10="urn:schemas-microsoft-com:office:word" xmlns:w="http://schemas.openxmlformats.org/wordprocessingml/2006/main" xmlns:w14="http://schemas.microsoft.com/office/word/2010/wordml" xmlns:w15="http://schemas.microsoft.com/office/word/2012/wordml" xmlns:wpg="http://schemas.microsoft.com/office/word/2010/wordprocessingGroup" xmlns:wpi="http://schemas.microsoft.com/office/word/2010/wordprocessingInk" xmlns:wne="http://schemas.microsoft.com/office/word/2006/wordml" xmlns:wps="http://schemas.microsoft.com/office/word/2010/wordprocessingShape" mc:Ignorable="w14 w15 wp14">
   <w:p>
     <w:pPr>
       <w:pStyle w:val="Footer"/>
@@ -7422,7 +7279,7 @@
                     <w:rStyle w:val="PageNumber"/>
                     <w:noProof/>
                   </w:rPr>
-                  <w:t>13</w:t>
+                  <w:t>3</w:t>
                 </w:r>
                 <w:r>
                   <w:rPr>
@@ -7510,7 +7367,7 @@
 </file>
 
 <file path=word/footer2.xml><?xml version="1.0" encoding="utf-8"?>
-<w:ftr xmlns:ve="http://schemas.openxmlformats.org/markup-compatibility/2006" xmlns:o="urn:schemas-microsoft-com:office:office" xmlns:r="http://schemas.openxmlformats.org/officeDocument/2006/relationships" xmlns:m="http://schemas.openxmlformats.org/officeDocument/2006/math" xmlns:v="urn:schemas-microsoft-com:vml" xmlns:wp="http://schemas.openxmlformats.org/drawingml/2006/wordprocessingDrawing" xmlns:w10="urn:schemas-microsoft-com:office:word" xmlns:w="http://schemas.openxmlformats.org/wordprocessingml/2006/main" xmlns:wne="http://schemas.microsoft.com/office/word/2006/wordml">
+<w:ftr xmlns:wpc="http://schemas.microsoft.com/office/word/2010/wordprocessingCanvas" xmlns:mc="http://schemas.openxmlformats.org/markup-compatibility/2006" xmlns:o="urn:schemas-microsoft-com:office:office" xmlns:r="http://schemas.openxmlformats.org/officeDocument/2006/relationships" xmlns:m="http://schemas.openxmlformats.org/officeDocument/2006/math" xmlns:v="urn:schemas-microsoft-com:vml" xmlns:wp14="http://schemas.microsoft.com/office/word/2010/wordprocessingDrawing" xmlns:wp="http://schemas.openxmlformats.org/drawingml/2006/wordprocessingDrawing" xmlns:w10="urn:schemas-microsoft-com:office:word" xmlns:w="http://schemas.openxmlformats.org/wordprocessingml/2006/main" xmlns:w14="http://schemas.microsoft.com/office/word/2010/wordml" xmlns:w15="http://schemas.microsoft.com/office/word/2012/wordml" xmlns:wpg="http://schemas.microsoft.com/office/word/2010/wordprocessingGroup" xmlns:wpi="http://schemas.microsoft.com/office/word/2010/wordprocessingInk" xmlns:wne="http://schemas.microsoft.com/office/word/2006/wordml" xmlns:wps="http://schemas.microsoft.com/office/word/2010/wordprocessingShape" mc:Ignorable="w14 w15 wp14">
   <w:p>
     <w:pPr>
       <w:pStyle w:val="Footer"/>
@@ -7579,7 +7436,7 @@
 </file>
 
 <file path=word/footnotes.xml><?xml version="1.0" encoding="utf-8"?>
-<w:footnotes xmlns:ve="http://schemas.openxmlformats.org/markup-compatibility/2006" xmlns:o="urn:schemas-microsoft-com:office:office" xmlns:r="http://schemas.openxmlformats.org/officeDocument/2006/relationships" xmlns:m="http://schemas.openxmlformats.org/officeDocument/2006/math" xmlns:v="urn:schemas-microsoft-com:vml" xmlns:wp="http://schemas.openxmlformats.org/drawingml/2006/wordprocessingDrawing" xmlns:w10="urn:schemas-microsoft-com:office:word" xmlns:w="http://schemas.openxmlformats.org/wordprocessingml/2006/main" xmlns:wne="http://schemas.microsoft.com/office/word/2006/wordml">
+<w:footnotes xmlns:wpc="http://schemas.microsoft.com/office/word/2010/wordprocessingCanvas" xmlns:mc="http://schemas.openxmlformats.org/markup-compatibility/2006" xmlns:o="urn:schemas-microsoft-com:office:office" xmlns:r="http://schemas.openxmlformats.org/officeDocument/2006/relationships" xmlns:m="http://schemas.openxmlformats.org/officeDocument/2006/math" xmlns:v="urn:schemas-microsoft-com:vml" xmlns:wp14="http://schemas.microsoft.com/office/word/2010/wordprocessingDrawing" xmlns:wp="http://schemas.openxmlformats.org/drawingml/2006/wordprocessingDrawing" xmlns:w10="urn:schemas-microsoft-com:office:word" xmlns:w="http://schemas.openxmlformats.org/wordprocessingml/2006/main" xmlns:w14="http://schemas.microsoft.com/office/word/2010/wordml" xmlns:w15="http://schemas.microsoft.com/office/word/2012/wordml" xmlns:wpg="http://schemas.microsoft.com/office/word/2010/wordprocessingGroup" xmlns:wpi="http://schemas.microsoft.com/office/word/2010/wordprocessingInk" xmlns:wne="http://schemas.microsoft.com/office/word/2006/wordml" xmlns:wps="http://schemas.microsoft.com/office/word/2010/wordprocessingShape" mc:Ignorable="w14 w15 wp14">
   <w:footnote w:type="separator" w:id="-1">
     <w:p>
       <w:pPr>
@@ -7604,7 +7461,7 @@
 </file>
 
 <file path=word/header1.xml><?xml version="1.0" encoding="utf-8"?>
-<w:hdr xmlns:ve="http://schemas.openxmlformats.org/markup-compatibility/2006" xmlns:o="urn:schemas-microsoft-com:office:office" xmlns:r="http://schemas.openxmlformats.org/officeDocument/2006/relationships" xmlns:m="http://schemas.openxmlformats.org/officeDocument/2006/math" xmlns:v="urn:schemas-microsoft-com:vml" xmlns:wp="http://schemas.openxmlformats.org/drawingml/2006/wordprocessingDrawing" xmlns:w10="urn:schemas-microsoft-com:office:word" xmlns:w="http://schemas.openxmlformats.org/wordprocessingml/2006/main" xmlns:wne="http://schemas.microsoft.com/office/word/2006/wordml">
+<w:hdr xmlns:wpc="http://schemas.microsoft.com/office/word/2010/wordprocessingCanvas" xmlns:mc="http://schemas.openxmlformats.org/markup-compatibility/2006" xmlns:o="urn:schemas-microsoft-com:office:office" xmlns:r="http://schemas.openxmlformats.org/officeDocument/2006/relationships" xmlns:m="http://schemas.openxmlformats.org/officeDocument/2006/math" xmlns:v="urn:schemas-microsoft-com:vml" xmlns:wp14="http://schemas.microsoft.com/office/word/2010/wordprocessingDrawing" xmlns:wp="http://schemas.openxmlformats.org/drawingml/2006/wordprocessingDrawing" xmlns:w10="urn:schemas-microsoft-com:office:word" xmlns:w="http://schemas.openxmlformats.org/wordprocessingml/2006/main" xmlns:w14="http://schemas.microsoft.com/office/word/2010/wordml" xmlns:w15="http://schemas.microsoft.com/office/word/2012/wordml" xmlns:wpg="http://schemas.microsoft.com/office/word/2010/wordprocessingGroup" xmlns:wpi="http://schemas.microsoft.com/office/word/2010/wordprocessingInk" xmlns:wne="http://schemas.microsoft.com/office/word/2006/wordml" xmlns:wps="http://schemas.microsoft.com/office/word/2010/wordprocessingShape" mc:Ignorable="w14 w15 wp14">
   <w:p>
     <w:pPr>
       <w:pStyle w:val="Header"/>
@@ -7724,7 +7581,7 @@
 </file>
 
 <file path=word/numbering.xml><?xml version="1.0" encoding="utf-8"?>
-<w:numbering xmlns:ve="http://schemas.openxmlformats.org/markup-compatibility/2006" xmlns:o="urn:schemas-microsoft-com:office:office" xmlns:r="http://schemas.openxmlformats.org/officeDocument/2006/relationships" xmlns:m="http://schemas.openxmlformats.org/officeDocument/2006/math" xmlns:v="urn:schemas-microsoft-com:vml" xmlns:wp="http://schemas.openxmlformats.org/drawingml/2006/wordprocessingDrawing" xmlns:w10="urn:schemas-microsoft-com:office:word" xmlns:w="http://schemas.openxmlformats.org/wordprocessingml/2006/main" xmlns:wne="http://schemas.microsoft.com/office/word/2006/wordml">
+<w:numbering xmlns:wpc="http://schemas.microsoft.com/office/word/2010/wordprocessingCanvas" xmlns:mc="http://schemas.openxmlformats.org/markup-compatibility/2006" xmlns:o="urn:schemas-microsoft-com:office:office" xmlns:r="http://schemas.openxmlformats.org/officeDocument/2006/relationships" xmlns:m="http://schemas.openxmlformats.org/officeDocument/2006/math" xmlns:v="urn:schemas-microsoft-com:vml" xmlns:wp14="http://schemas.microsoft.com/office/word/2010/wordprocessingDrawing" xmlns:wp="http://schemas.openxmlformats.org/drawingml/2006/wordprocessingDrawing" xmlns:w10="urn:schemas-microsoft-com:office:word" xmlns:w="http://schemas.openxmlformats.org/wordprocessingml/2006/main" xmlns:w14="http://schemas.microsoft.com/office/word/2010/wordml" xmlns:w15="http://schemas.microsoft.com/office/word/2012/wordml" xmlns:wpg="http://schemas.microsoft.com/office/word/2010/wordprocessingGroup" xmlns:wpi="http://schemas.microsoft.com/office/word/2010/wordprocessingInk" xmlns:wne="http://schemas.microsoft.com/office/word/2006/wordml" xmlns:wps="http://schemas.microsoft.com/office/word/2010/wordprocessingShape" mc:Ignorable="w14 w15 wp14">
   <w:abstractNum w:abstractNumId="0">
     <w:nsid w:val="13247744"/>
     <w:multiLevelType w:val="multilevel"/>
@@ -10643,7 +10500,7 @@
 </file>
 
 <file path=word/styles.xml><?xml version="1.0" encoding="utf-8"?>
-<w:styles xmlns:r="http://schemas.openxmlformats.org/officeDocument/2006/relationships" xmlns:w="http://schemas.openxmlformats.org/wordprocessingml/2006/main">
+<w:styles xmlns:mc="http://schemas.openxmlformats.org/markup-compatibility/2006" xmlns:r="http://schemas.openxmlformats.org/officeDocument/2006/relationships" xmlns:w="http://schemas.openxmlformats.org/wordprocessingml/2006/main" xmlns:w14="http://schemas.microsoft.com/office/word/2010/wordml" xmlns:w15="http://schemas.microsoft.com/office/word/2012/wordml" mc:Ignorable="w14 w15">
   <w:docDefaults>
     <w:rPrDefault>
       <w:rPr>
@@ -10659,147 +10516,378 @@
       </w:pPr>
     </w:pPrDefault>
   </w:docDefaults>
-  <w:latentStyles w:defLockedState="0" w:defUIPriority="99" w:defSemiHidden="1" w:defUnhideWhenUsed="1" w:defQFormat="0" w:count="267">
-    <w:lsdException w:name="Normal" w:semiHidden="0" w:uiPriority="0" w:unhideWhenUsed="0" w:qFormat="1"/>
-    <w:lsdException w:name="heading 1" w:semiHidden="0" w:uiPriority="9" w:unhideWhenUsed="0" w:qFormat="1"/>
-    <w:lsdException w:name="heading 2" w:uiPriority="9" w:qFormat="1"/>
-    <w:lsdException w:name="heading 3" w:uiPriority="0" w:qFormat="1"/>
-    <w:lsdException w:name="heading 4" w:uiPriority="9" w:qFormat="1"/>
-    <w:lsdException w:name="heading 5" w:uiPriority="9" w:qFormat="1"/>
-    <w:lsdException w:name="heading 6" w:uiPriority="9" w:qFormat="1"/>
-    <w:lsdException w:name="heading 7" w:uiPriority="9" w:qFormat="1"/>
-    <w:lsdException w:name="heading 8" w:uiPriority="9" w:qFormat="1"/>
-    <w:lsdException w:name="heading 9" w:uiPriority="9" w:qFormat="1"/>
-    <w:lsdException w:name="toc 1" w:uiPriority="39"/>
-    <w:lsdException w:name="toc 2" w:uiPriority="39"/>
-    <w:lsdException w:name="toc 3" w:uiPriority="39"/>
-    <w:lsdException w:name="toc 4" w:uiPriority="39"/>
-    <w:lsdException w:name="toc 5" w:uiPriority="39"/>
-    <w:lsdException w:name="toc 6" w:uiPriority="39"/>
-    <w:lsdException w:name="toc 7" w:uiPriority="39"/>
-    <w:lsdException w:name="toc 8" w:uiPriority="39"/>
-    <w:lsdException w:name="toc 9" w:uiPriority="39"/>
-    <w:lsdException w:name="header" w:uiPriority="0"/>
-    <w:lsdException w:name="footer" w:uiPriority="0"/>
-    <w:lsdException w:name="caption" w:uiPriority="35" w:qFormat="1"/>
-    <w:lsdException w:name="page number" w:uiPriority="0"/>
-    <w:lsdException w:name="Title" w:semiHidden="0" w:uiPriority="10" w:unhideWhenUsed="0" w:qFormat="1"/>
-    <w:lsdException w:name="Default Paragraph Font" w:uiPriority="1"/>
-    <w:lsdException w:name="Subtitle" w:semiHidden="0" w:uiPriority="11" w:unhideWhenUsed="0" w:qFormat="1"/>
-    <w:lsdException w:name="Strong" w:semiHidden="0" w:uiPriority="22" w:unhideWhenUsed="0" w:qFormat="1"/>
-    <w:lsdException w:name="Emphasis" w:semiHidden="0" w:uiPriority="20" w:unhideWhenUsed="0" w:qFormat="1"/>
-    <w:lsdException w:name="Table Grid" w:semiHidden="0" w:uiPriority="59" w:unhideWhenUsed="0"/>
-    <w:lsdException w:name="Placeholder Text" w:unhideWhenUsed="0"/>
-    <w:lsdException w:name="No Spacing" w:semiHidden="0" w:uiPriority="1" w:unhideWhenUsed="0" w:qFormat="1"/>
-    <w:lsdException w:name="Light Shading" w:semiHidden="0" w:uiPriority="60" w:unhideWhenUsed="0"/>
-    <w:lsdException w:name="Light List" w:semiHidden="0" w:uiPriority="61" w:unhideWhenUsed="0"/>
-    <w:lsdException w:name="Light Grid" w:semiHidden="0" w:uiPriority="62" w:unhideWhenUsed="0"/>
-    <w:lsdException w:name="Medium Shading 1" w:semiHidden="0" w:uiPriority="63" w:unhideWhenUsed="0"/>
-    <w:lsdException w:name="Medium Shading 2" w:semiHidden="0" w:uiPriority="64" w:unhideWhenUsed="0"/>
-    <w:lsdException w:name="Medium List 1" w:semiHidden="0" w:uiPriority="65" w:unhideWhenUsed="0"/>
-    <w:lsdException w:name="Medium List 2" w:semiHidden="0" w:uiPriority="66" w:unhideWhenUsed="0"/>
-    <w:lsdException w:name="Medium Grid 1" w:semiHidden="0" w:uiPriority="67" w:unhideWhenUsed="0"/>
-    <w:lsdException w:name="Medium Grid 2" w:semiHidden="0" w:uiPriority="68" w:unhideWhenUsed="0"/>
-    <w:lsdException w:name="Medium Grid 3" w:semiHidden="0" w:uiPriority="69" w:unhideWhenUsed="0"/>
-    <w:lsdException w:name="Dark List" w:semiHidden="0" w:uiPriority="70" w:unhideWhenUsed="0"/>
-    <w:lsdException w:name="Colorful Shading" w:semiHidden="0" w:uiPriority="71" w:unhideWhenUsed="0"/>
-    <w:lsdException w:name="Colorful List" w:semiHidden="0" w:uiPriority="72" w:unhideWhenUsed="0"/>
-    <w:lsdException w:name="Colorful Grid" w:semiHidden="0" w:uiPriority="73" w:unhideWhenUsed="0"/>
-    <w:lsdException w:name="Light Shading Accent 1" w:semiHidden="0" w:uiPriority="60" w:unhideWhenUsed="0"/>
-    <w:lsdException w:name="Light List Accent 1" w:semiHidden="0" w:uiPriority="61" w:unhideWhenUsed="0"/>
-    <w:lsdException w:name="Light Grid Accent 1" w:semiHidden="0" w:uiPriority="62" w:unhideWhenUsed="0"/>
-    <w:lsdException w:name="Medium Shading 1 Accent 1" w:semiHidden="0" w:uiPriority="63" w:unhideWhenUsed="0"/>
-    <w:lsdException w:name="Medium Shading 2 Accent 1" w:semiHidden="0" w:uiPriority="64" w:unhideWhenUsed="0"/>
-    <w:lsdException w:name="Medium List 1 Accent 1" w:semiHidden="0" w:uiPriority="65" w:unhideWhenUsed="0"/>
-    <w:lsdException w:name="Revision" w:unhideWhenUsed="0"/>
-    <w:lsdException w:name="List Paragraph" w:semiHidden="0" w:uiPriority="34" w:unhideWhenUsed="0" w:qFormat="1"/>
-    <w:lsdException w:name="Quote" w:semiHidden="0" w:uiPriority="29" w:unhideWhenUsed="0" w:qFormat="1"/>
-    <w:lsdException w:name="Intense Quote" w:semiHidden="0" w:uiPriority="30" w:unhideWhenUsed="0" w:qFormat="1"/>
-    <w:lsdException w:name="Medium List 2 Accent 1" w:semiHidden="0" w:uiPriority="66" w:unhideWhenUsed="0"/>
-    <w:lsdException w:name="Medium Grid 1 Accent 1" w:semiHidden="0" w:uiPriority="67" w:unhideWhenUsed="0"/>
-    <w:lsdException w:name="Medium Grid 2 Accent 1" w:semiHidden="0" w:uiPriority="68" w:unhideWhenUsed="0"/>
-    <w:lsdException w:name="Medium Grid 3 Accent 1" w:semiHidden="0" w:uiPriority="69" w:unhideWhenUsed="0"/>
-    <w:lsdException w:name="Dark List Accent 1" w:semiHidden="0" w:uiPriority="70" w:unhideWhenUsed="0"/>
-    <w:lsdException w:name="Colorful Shading Accent 1" w:semiHidden="0" w:uiPriority="71" w:unhideWhenUsed="0"/>
-    <w:lsdException w:name="Colorful List Accent 1" w:semiHidden="0" w:uiPriority="72" w:unhideWhenUsed="0"/>
-    <w:lsdException w:name="Colorful Grid Accent 1" w:semiHidden="0" w:uiPriority="73" w:unhideWhenUsed="0"/>
-    <w:lsdException w:name="Light Shading Accent 2" w:semiHidden="0" w:uiPriority="60" w:unhideWhenUsed="0"/>
-    <w:lsdException w:name="Light List Accent 2" w:semiHidden="0" w:uiPriority="61" w:unhideWhenUsed="0"/>
-    <w:lsdException w:name="Light Grid Accent 2" w:semiHidden="0" w:uiPriority="62" w:unhideWhenUsed="0"/>
-    <w:lsdException w:name="Medium Shading 1 Accent 2" w:semiHidden="0" w:uiPriority="63" w:unhideWhenUsed="0"/>
-    <w:lsdException w:name="Medium Shading 2 Accent 2" w:semiHidden="0" w:uiPriority="64" w:unhideWhenUsed="0"/>
-    <w:lsdException w:name="Medium List 1 Accent 2" w:semiHidden="0" w:uiPriority="65" w:unhideWhenUsed="0"/>
-    <w:lsdException w:name="Medium List 2 Accent 2" w:semiHidden="0" w:uiPriority="66" w:unhideWhenUsed="0"/>
-    <w:lsdException w:name="Medium Grid 1 Accent 2" w:semiHidden="0" w:uiPriority="67" w:unhideWhenUsed="0"/>
-    <w:lsdException w:name="Medium Grid 2 Accent 2" w:semiHidden="0" w:uiPriority="68" w:unhideWhenUsed="0"/>
-    <w:lsdException w:name="Medium Grid 3 Accent 2" w:semiHidden="0" w:uiPriority="69" w:unhideWhenUsed="0"/>
-    <w:lsdException w:name="Dark List Accent 2" w:semiHidden="0" w:uiPriority="70" w:unhideWhenUsed="0"/>
-    <w:lsdException w:name="Colorful Shading Accent 2" w:semiHidden="0" w:uiPriority="71" w:unhideWhenUsed="0"/>
-    <w:lsdException w:name="Colorful List Accent 2" w:semiHidden="0" w:uiPriority="72" w:unhideWhenUsed="0"/>
-    <w:lsdException w:name="Colorful Grid Accent 2" w:semiHidden="0" w:uiPriority="73" w:unhideWhenUsed="0"/>
-    <w:lsdException w:name="Light Shading Accent 3" w:semiHidden="0" w:uiPriority="60" w:unhideWhenUsed="0"/>
-    <w:lsdException w:name="Light List Accent 3" w:semiHidden="0" w:uiPriority="61" w:unhideWhenUsed="0"/>
-    <w:lsdException w:name="Light Grid Accent 3" w:semiHidden="0" w:uiPriority="62" w:unhideWhenUsed="0"/>
-    <w:lsdException w:name="Medium Shading 1 Accent 3" w:semiHidden="0" w:uiPriority="63" w:unhideWhenUsed="0"/>
-    <w:lsdException w:name="Medium Shading 2 Accent 3" w:semiHidden="0" w:uiPriority="64" w:unhideWhenUsed="0"/>
-    <w:lsdException w:name="Medium List 1 Accent 3" w:semiHidden="0" w:uiPriority="65" w:unhideWhenUsed="0"/>
-    <w:lsdException w:name="Medium List 2 Accent 3" w:semiHidden="0" w:uiPriority="66" w:unhideWhenUsed="0"/>
-    <w:lsdException w:name="Medium Grid 1 Accent 3" w:semiHidden="0" w:uiPriority="67" w:unhideWhenUsed="0"/>
-    <w:lsdException w:name="Medium Grid 2 Accent 3" w:semiHidden="0" w:uiPriority="68" w:unhideWhenUsed="0"/>
-    <w:lsdException w:name="Medium Grid 3 Accent 3" w:semiHidden="0" w:uiPriority="69" w:unhideWhenUsed="0"/>
-    <w:lsdException w:name="Dark List Accent 3" w:semiHidden="0" w:uiPriority="70" w:unhideWhenUsed="0"/>
-    <w:lsdException w:name="Colorful Shading Accent 3" w:semiHidden="0" w:uiPriority="71" w:unhideWhenUsed="0"/>
-    <w:lsdException w:name="Colorful List Accent 3" w:semiHidden="0" w:uiPriority="72" w:unhideWhenUsed="0"/>
-    <w:lsdException w:name="Colorful Grid Accent 3" w:semiHidden="0" w:uiPriority="73" w:unhideWhenUsed="0"/>
-    <w:lsdException w:name="Light Shading Accent 4" w:semiHidden="0" w:uiPriority="60" w:unhideWhenUsed="0"/>
-    <w:lsdException w:name="Light List Accent 4" w:semiHidden="0" w:uiPriority="61" w:unhideWhenUsed="0"/>
-    <w:lsdException w:name="Light Grid Accent 4" w:semiHidden="0" w:uiPriority="62" w:unhideWhenUsed="0"/>
-    <w:lsdException w:name="Medium Shading 1 Accent 4" w:semiHidden="0" w:uiPriority="63" w:unhideWhenUsed="0"/>
-    <w:lsdException w:name="Medium Shading 2 Accent 4" w:semiHidden="0" w:uiPriority="64" w:unhideWhenUsed="0"/>
-    <w:lsdException w:name="Medium List 1 Accent 4" w:semiHidden="0" w:uiPriority="65" w:unhideWhenUsed="0"/>
-    <w:lsdException w:name="Medium List 2 Accent 4" w:semiHidden="0" w:uiPriority="66" w:unhideWhenUsed="0"/>
-    <w:lsdException w:name="Medium Grid 1 Accent 4" w:semiHidden="0" w:uiPriority="67" w:unhideWhenUsed="0"/>
-    <w:lsdException w:name="Medium Grid 2 Accent 4" w:semiHidden="0" w:uiPriority="68" w:unhideWhenUsed="0"/>
-    <w:lsdException w:name="Medium Grid 3 Accent 4" w:semiHidden="0" w:uiPriority="69" w:unhideWhenUsed="0"/>
-    <w:lsdException w:name="Dark List Accent 4" w:semiHidden="0" w:uiPriority="70" w:unhideWhenUsed="0"/>
-    <w:lsdException w:name="Colorful Shading Accent 4" w:semiHidden="0" w:uiPriority="71" w:unhideWhenUsed="0"/>
-    <w:lsdException w:name="Colorful List Accent 4" w:semiHidden="0" w:uiPriority="72" w:unhideWhenUsed="0"/>
-    <w:lsdException w:name="Colorful Grid Accent 4" w:semiHidden="0" w:uiPriority="73" w:unhideWhenUsed="0"/>
-    <w:lsdException w:name="Light Shading Accent 5" w:semiHidden="0" w:uiPriority="60" w:unhideWhenUsed="0"/>
-    <w:lsdException w:name="Light List Accent 5" w:semiHidden="0" w:uiPriority="61" w:unhideWhenUsed="0"/>
-    <w:lsdException w:name="Light Grid Accent 5" w:semiHidden="0" w:uiPriority="62" w:unhideWhenUsed="0"/>
-    <w:lsdException w:name="Medium Shading 1 Accent 5" w:semiHidden="0" w:uiPriority="63" w:unhideWhenUsed="0"/>
-    <w:lsdException w:name="Medium Shading 2 Accent 5" w:semiHidden="0" w:uiPriority="64" w:unhideWhenUsed="0"/>
-    <w:lsdException w:name="Medium List 1 Accent 5" w:semiHidden="0" w:uiPriority="65" w:unhideWhenUsed="0"/>
-    <w:lsdException w:name="Medium List 2 Accent 5" w:semiHidden="0" w:uiPriority="66" w:unhideWhenUsed="0"/>
-    <w:lsdException w:name="Medium Grid 1 Accent 5" w:semiHidden="0" w:uiPriority="67" w:unhideWhenUsed="0"/>
-    <w:lsdException w:name="Medium Grid 2 Accent 5" w:semiHidden="0" w:uiPriority="68" w:unhideWhenUsed="0"/>
-    <w:lsdException w:name="Medium Grid 3 Accent 5" w:semiHidden="0" w:uiPriority="69" w:unhideWhenUsed="0"/>
-    <w:lsdException w:name="Dark List Accent 5" w:semiHidden="0" w:uiPriority="70" w:unhideWhenUsed="0"/>
-    <w:lsdException w:name="Colorful Shading Accent 5" w:semiHidden="0" w:uiPriority="71" w:unhideWhenUsed="0"/>
-    <w:lsdException w:name="Colorful List Accent 5" w:semiHidden="0" w:uiPriority="72" w:unhideWhenUsed="0"/>
-    <w:lsdException w:name="Colorful Grid Accent 5" w:semiHidden="0" w:uiPriority="73" w:unhideWhenUsed="0"/>
-    <w:lsdException w:name="Light Shading Accent 6" w:semiHidden="0" w:uiPriority="60" w:unhideWhenUsed="0"/>
-    <w:lsdException w:name="Light List Accent 6" w:semiHidden="0" w:uiPriority="61" w:unhideWhenUsed="0"/>
-    <w:lsdException w:name="Light Grid Accent 6" w:semiHidden="0" w:uiPriority="62" w:unhideWhenUsed="0"/>
-    <w:lsdException w:name="Medium Shading 1 Accent 6" w:semiHidden="0" w:uiPriority="63" w:unhideWhenUsed="0"/>
-    <w:lsdException w:name="Medium Shading 2 Accent 6" w:semiHidden="0" w:uiPriority="64" w:unhideWhenUsed="0"/>
-    <w:lsdException w:name="Medium List 1 Accent 6" w:semiHidden="0" w:uiPriority="65" w:unhideWhenUsed="0"/>
-    <w:lsdException w:name="Medium List 2 Accent 6" w:semiHidden="0" w:uiPriority="66" w:unhideWhenUsed="0"/>
-    <w:lsdException w:name="Medium Grid 1 Accent 6" w:semiHidden="0" w:uiPriority="67" w:unhideWhenUsed="0"/>
-    <w:lsdException w:name="Medium Grid 2 Accent 6" w:semiHidden="0" w:uiPriority="68" w:unhideWhenUsed="0"/>
-    <w:lsdException w:name="Medium Grid 3 Accent 6" w:semiHidden="0" w:uiPriority="69" w:unhideWhenUsed="0"/>
-    <w:lsdException w:name="Dark List Accent 6" w:semiHidden="0" w:uiPriority="70" w:unhideWhenUsed="0"/>
-    <w:lsdException w:name="Colorful Shading Accent 6" w:semiHidden="0" w:uiPriority="71" w:unhideWhenUsed="0"/>
-    <w:lsdException w:name="Colorful List Accent 6" w:semiHidden="0" w:uiPriority="72" w:unhideWhenUsed="0"/>
-    <w:lsdException w:name="Colorful Grid Accent 6" w:semiHidden="0" w:uiPriority="73" w:unhideWhenUsed="0"/>
-    <w:lsdException w:name="Subtle Emphasis" w:semiHidden="0" w:uiPriority="19" w:unhideWhenUsed="0" w:qFormat="1"/>
-    <w:lsdException w:name="Intense Emphasis" w:semiHidden="0" w:uiPriority="21" w:unhideWhenUsed="0" w:qFormat="1"/>
-    <w:lsdException w:name="Subtle Reference" w:semiHidden="0" w:uiPriority="31" w:unhideWhenUsed="0" w:qFormat="1"/>
-    <w:lsdException w:name="Intense Reference" w:semiHidden="0" w:uiPriority="32" w:unhideWhenUsed="0" w:qFormat="1"/>
-    <w:lsdException w:name="Book Title" w:semiHidden="0" w:uiPriority="33" w:unhideWhenUsed="0" w:qFormat="1"/>
-    <w:lsdException w:name="Bibliography" w:uiPriority="37"/>
-    <w:lsdException w:name="TOC Heading" w:uiPriority="39" w:qFormat="1"/>
+  <w:latentStyles w:defLockedState="0" w:defUIPriority="99" w:defSemiHidden="0" w:defUnhideWhenUsed="0" w:defQFormat="0" w:count="371">
+    <w:lsdException w:name="Normal" w:uiPriority="0" w:qFormat="1"/>
+    <w:lsdException w:name="heading 1" w:uiPriority="9" w:qFormat="1"/>
+    <w:lsdException w:name="heading 2" w:semiHidden="1" w:uiPriority="9" w:unhideWhenUsed="1" w:qFormat="1"/>
+    <w:lsdException w:name="heading 3" w:semiHidden="1" w:uiPriority="0" w:unhideWhenUsed="1" w:qFormat="1"/>
+    <w:lsdException w:name="heading 4" w:semiHidden="1" w:uiPriority="9" w:unhideWhenUsed="1" w:qFormat="1"/>
+    <w:lsdException w:name="heading 5" w:semiHidden="1" w:uiPriority="9" w:unhideWhenUsed="1" w:qFormat="1"/>
+    <w:lsdException w:name="heading 6" w:semiHidden="1" w:uiPriority="9" w:unhideWhenUsed="1" w:qFormat="1"/>
+    <w:lsdException w:name="heading 7" w:semiHidden="1" w:uiPriority="9" w:unhideWhenUsed="1" w:qFormat="1"/>
+    <w:lsdException w:name="heading 8" w:semiHidden="1" w:uiPriority="9" w:unhideWhenUsed="1" w:qFormat="1"/>
+    <w:lsdException w:name="heading 9" w:semiHidden="1" w:uiPriority="9" w:unhideWhenUsed="1" w:qFormat="1"/>
+    <w:lsdException w:name="index 1" w:semiHidden="1" w:unhideWhenUsed="1"/>
+    <w:lsdException w:name="index 2" w:semiHidden="1" w:unhideWhenUsed="1"/>
+    <w:lsdException w:name="index 3" w:semiHidden="1" w:unhideWhenUsed="1"/>
+    <w:lsdException w:name="index 4" w:semiHidden="1" w:unhideWhenUsed="1"/>
+    <w:lsdException w:name="index 5" w:semiHidden="1" w:unhideWhenUsed="1"/>
+    <w:lsdException w:name="index 6" w:semiHidden="1" w:unhideWhenUsed="1"/>
+    <w:lsdException w:name="index 7" w:semiHidden="1" w:unhideWhenUsed="1"/>
+    <w:lsdException w:name="index 8" w:semiHidden="1" w:unhideWhenUsed="1"/>
+    <w:lsdException w:name="index 9" w:semiHidden="1" w:unhideWhenUsed="1"/>
+    <w:lsdException w:name="toc 1" w:semiHidden="1" w:uiPriority="39" w:unhideWhenUsed="1"/>
+    <w:lsdException w:name="toc 2" w:semiHidden="1" w:uiPriority="39" w:unhideWhenUsed="1"/>
+    <w:lsdException w:name="toc 3" w:semiHidden="1" w:uiPriority="39" w:unhideWhenUsed="1"/>
+    <w:lsdException w:name="toc 4" w:semiHidden="1" w:uiPriority="39" w:unhideWhenUsed="1"/>
+    <w:lsdException w:name="toc 5" w:semiHidden="1" w:uiPriority="39" w:unhideWhenUsed="1"/>
+    <w:lsdException w:name="toc 6" w:semiHidden="1" w:uiPriority="39" w:unhideWhenUsed="1"/>
+    <w:lsdException w:name="toc 7" w:semiHidden="1" w:uiPriority="39" w:unhideWhenUsed="1"/>
+    <w:lsdException w:name="toc 8" w:semiHidden="1" w:uiPriority="39" w:unhideWhenUsed="1"/>
+    <w:lsdException w:name="toc 9" w:semiHidden="1" w:uiPriority="39" w:unhideWhenUsed="1"/>
+    <w:lsdException w:name="Normal Indent" w:semiHidden="1" w:unhideWhenUsed="1"/>
+    <w:lsdException w:name="footnote text" w:semiHidden="1" w:unhideWhenUsed="1"/>
+    <w:lsdException w:name="annotation text" w:semiHidden="1" w:unhideWhenUsed="1"/>
+    <w:lsdException w:name="header" w:semiHidden="1" w:uiPriority="0" w:unhideWhenUsed="1"/>
+    <w:lsdException w:name="footer" w:semiHidden="1" w:uiPriority="0" w:unhideWhenUsed="1"/>
+    <w:lsdException w:name="index heading" w:semiHidden="1" w:unhideWhenUsed="1"/>
+    <w:lsdException w:name="caption" w:semiHidden="1" w:uiPriority="35" w:unhideWhenUsed="1" w:qFormat="1"/>
+    <w:lsdException w:name="table of figures" w:semiHidden="1" w:unhideWhenUsed="1"/>
+    <w:lsdException w:name="envelope address" w:semiHidden="1" w:unhideWhenUsed="1"/>
+    <w:lsdException w:name="envelope return" w:semiHidden="1" w:unhideWhenUsed="1"/>
+    <w:lsdException w:name="footnote reference" w:semiHidden="1" w:unhideWhenUsed="1"/>
+    <w:lsdException w:name="annotation reference" w:semiHidden="1" w:unhideWhenUsed="1"/>
+    <w:lsdException w:name="line number" w:semiHidden="1" w:unhideWhenUsed="1"/>
+    <w:lsdException w:name="page number" w:semiHidden="1" w:uiPriority="0" w:unhideWhenUsed="1"/>
+    <w:lsdException w:name="endnote reference" w:semiHidden="1" w:unhideWhenUsed="1"/>
+    <w:lsdException w:name="endnote text" w:semiHidden="1" w:unhideWhenUsed="1"/>
+    <w:lsdException w:name="table of authorities" w:semiHidden="1" w:unhideWhenUsed="1"/>
+    <w:lsdException w:name="macro" w:semiHidden="1" w:unhideWhenUsed="1"/>
+    <w:lsdException w:name="toa heading" w:semiHidden="1" w:unhideWhenUsed="1"/>
+    <w:lsdException w:name="List" w:semiHidden="1" w:unhideWhenUsed="1"/>
+    <w:lsdException w:name="List Bullet" w:semiHidden="1" w:unhideWhenUsed="1"/>
+    <w:lsdException w:name="List Number" w:semiHidden="1" w:unhideWhenUsed="1"/>
+    <w:lsdException w:name="List 2" w:semiHidden="1" w:unhideWhenUsed="1"/>
+    <w:lsdException w:name="List 3" w:semiHidden="1" w:unhideWhenUsed="1"/>
+    <w:lsdException w:name="List 4" w:semiHidden="1" w:unhideWhenUsed="1"/>
+    <w:lsdException w:name="List 5" w:semiHidden="1" w:unhideWhenUsed="1"/>
+    <w:lsdException w:name="List Bullet 2" w:semiHidden="1" w:unhideWhenUsed="1"/>
+    <w:lsdException w:name="List Bullet 3" w:semiHidden="1" w:unhideWhenUsed="1"/>
+    <w:lsdException w:name="List Bullet 4" w:semiHidden="1" w:unhideWhenUsed="1"/>
+    <w:lsdException w:name="List Bullet 5" w:semiHidden="1" w:unhideWhenUsed="1"/>
+    <w:lsdException w:name="List Number 2" w:semiHidden="1" w:unhideWhenUsed="1"/>
+    <w:lsdException w:name="List Number 3" w:semiHidden="1" w:unhideWhenUsed="1"/>
+    <w:lsdException w:name="List Number 4" w:semiHidden="1" w:unhideWhenUsed="1"/>
+    <w:lsdException w:name="List Number 5" w:semiHidden="1" w:unhideWhenUsed="1"/>
+    <w:lsdException w:name="Title" w:uiPriority="10" w:qFormat="1"/>
+    <w:lsdException w:name="Closing" w:semiHidden="1" w:unhideWhenUsed="1"/>
+    <w:lsdException w:name="Signature" w:semiHidden="1" w:unhideWhenUsed="1"/>
+    <w:lsdException w:name="Default Paragraph Font" w:semiHidden="1" w:uiPriority="1" w:unhideWhenUsed="1"/>
+    <w:lsdException w:name="Body Text" w:semiHidden="1" w:unhideWhenUsed="1"/>
+    <w:lsdException w:name="Body Text Indent" w:semiHidden="1" w:unhideWhenUsed="1"/>
+    <w:lsdException w:name="List Continue" w:semiHidden="1" w:unhideWhenUsed="1"/>
+    <w:lsdException w:name="List Continue 2" w:semiHidden="1" w:unhideWhenUsed="1"/>
+    <w:lsdException w:name="List Continue 3" w:semiHidden="1" w:unhideWhenUsed="1"/>
+    <w:lsdException w:name="List Continue 4" w:semiHidden="1" w:unhideWhenUsed="1"/>
+    <w:lsdException w:name="List Continue 5" w:semiHidden="1" w:unhideWhenUsed="1"/>
+    <w:lsdException w:name="Message Header" w:semiHidden="1" w:unhideWhenUsed="1"/>
+    <w:lsdException w:name="Subtitle" w:uiPriority="11" w:qFormat="1"/>
+    <w:lsdException w:name="Salutation" w:semiHidden="1" w:unhideWhenUsed="1"/>
+    <w:lsdException w:name="Date" w:semiHidden="1" w:unhideWhenUsed="1"/>
+    <w:lsdException w:name="Body Text First Indent" w:semiHidden="1" w:unhideWhenUsed="1"/>
+    <w:lsdException w:name="Body Text First Indent 2" w:semiHidden="1" w:unhideWhenUsed="1"/>
+    <w:lsdException w:name="Note Heading" w:semiHidden="1" w:unhideWhenUsed="1"/>
+    <w:lsdException w:name="Body Text 2" w:semiHidden="1" w:unhideWhenUsed="1"/>
+    <w:lsdException w:name="Body Text 3" w:semiHidden="1" w:unhideWhenUsed="1"/>
+    <w:lsdException w:name="Body Text Indent 2" w:semiHidden="1" w:unhideWhenUsed="1"/>
+    <w:lsdException w:name="Body Text Indent 3" w:semiHidden="1" w:unhideWhenUsed="1"/>
+    <w:lsdException w:name="Block Text" w:semiHidden="1" w:unhideWhenUsed="1"/>
+    <w:lsdException w:name="Hyperlink" w:semiHidden="1" w:unhideWhenUsed="1"/>
+    <w:lsdException w:name="FollowedHyperlink" w:semiHidden="1" w:unhideWhenUsed="1"/>
+    <w:lsdException w:name="Strong" w:uiPriority="22" w:qFormat="1"/>
+    <w:lsdException w:name="Emphasis" w:uiPriority="20" w:qFormat="1"/>
+    <w:lsdException w:name="Document Map" w:semiHidden="1" w:unhideWhenUsed="1"/>
+    <w:lsdException w:name="Plain Text" w:semiHidden="1" w:unhideWhenUsed="1"/>
+    <w:lsdException w:name="E-mail Signature" w:semiHidden="1" w:unhideWhenUsed="1"/>
+    <w:lsdException w:name="HTML Top of Form" w:semiHidden="1" w:unhideWhenUsed="1"/>
+    <w:lsdException w:name="HTML Bottom of Form" w:semiHidden="1" w:unhideWhenUsed="1"/>
+    <w:lsdException w:name="Normal (Web)" w:semiHidden="1" w:unhideWhenUsed="1"/>
+    <w:lsdException w:name="HTML Acronym" w:semiHidden="1" w:unhideWhenUsed="1"/>
+    <w:lsdException w:name="HTML Address" w:semiHidden="1" w:unhideWhenUsed="1"/>
+    <w:lsdException w:name="HTML Cite" w:semiHidden="1" w:unhideWhenUsed="1"/>
+    <w:lsdException w:name="HTML Code" w:semiHidden="1" w:unhideWhenUsed="1"/>
+    <w:lsdException w:name="HTML Definition" w:semiHidden="1" w:unhideWhenUsed="1"/>
+    <w:lsdException w:name="HTML Keyboard" w:semiHidden="1" w:unhideWhenUsed="1"/>
+    <w:lsdException w:name="HTML Preformatted" w:semiHidden="1" w:unhideWhenUsed="1"/>
+    <w:lsdException w:name="HTML Sample" w:semiHidden="1" w:unhideWhenUsed="1"/>
+    <w:lsdException w:name="HTML Typewriter" w:semiHidden="1" w:unhideWhenUsed="1"/>
+    <w:lsdException w:name="HTML Variable" w:semiHidden="1" w:unhideWhenUsed="1"/>
+    <w:lsdException w:name="Normal Table" w:semiHidden="1" w:unhideWhenUsed="1"/>
+    <w:lsdException w:name="annotation subject" w:semiHidden="1" w:unhideWhenUsed="1"/>
+    <w:lsdException w:name="No List" w:semiHidden="1" w:unhideWhenUsed="1"/>
+    <w:lsdException w:name="Outline List 1" w:semiHidden="1" w:unhideWhenUsed="1"/>
+    <w:lsdException w:name="Outline List 2" w:semiHidden="1" w:unhideWhenUsed="1"/>
+    <w:lsdException w:name="Outline List 3" w:semiHidden="1" w:unhideWhenUsed="1"/>
+    <w:lsdException w:name="Table Simple 1" w:semiHidden="1" w:unhideWhenUsed="1"/>
+    <w:lsdException w:name="Table Simple 2" w:semiHidden="1" w:unhideWhenUsed="1"/>
+    <w:lsdException w:name="Table Simple 3" w:semiHidden="1" w:unhideWhenUsed="1"/>
+    <w:lsdException w:name="Table Classic 1" w:semiHidden="1" w:unhideWhenUsed="1"/>
+    <w:lsdException w:name="Table Classic 2" w:semiHidden="1" w:unhideWhenUsed="1"/>
+    <w:lsdException w:name="Table Classic 3" w:semiHidden="1" w:unhideWhenUsed="1"/>
+    <w:lsdException w:name="Table Classic 4" w:semiHidden="1" w:unhideWhenUsed="1"/>
+    <w:lsdException w:name="Table Colorful 1" w:semiHidden="1" w:unhideWhenUsed="1"/>
+    <w:lsdException w:name="Table Colorful 2" w:semiHidden="1" w:unhideWhenUsed="1"/>
+    <w:lsdException w:name="Table Colorful 3" w:semiHidden="1" w:unhideWhenUsed="1"/>
+    <w:lsdException w:name="Table Columns 1" w:semiHidden="1" w:unhideWhenUsed="1"/>
+    <w:lsdException w:name="Table Columns 2" w:semiHidden="1" w:unhideWhenUsed="1"/>
+    <w:lsdException w:name="Table Columns 3" w:semiHidden="1" w:unhideWhenUsed="1"/>
+    <w:lsdException w:name="Table Columns 4" w:semiHidden="1" w:unhideWhenUsed="1"/>
+    <w:lsdException w:name="Table Columns 5" w:semiHidden="1" w:unhideWhenUsed="1"/>
+    <w:lsdException w:name="Table Grid 1" w:semiHidden="1" w:unhideWhenUsed="1"/>
+    <w:lsdException w:name="Table Grid 2" w:semiHidden="1" w:unhideWhenUsed="1"/>
+    <w:lsdException w:name="Table Grid 3" w:semiHidden="1" w:unhideWhenUsed="1"/>
+    <w:lsdException w:name="Table Grid 4" w:semiHidden="1" w:unhideWhenUsed="1"/>
+    <w:lsdException w:name="Table Grid 5" w:semiHidden="1" w:unhideWhenUsed="1"/>
+    <w:lsdException w:name="Table Grid 6" w:semiHidden="1" w:unhideWhenUsed="1"/>
+    <w:lsdException w:name="Table Grid 7" w:semiHidden="1" w:unhideWhenUsed="1"/>
+    <w:lsdException w:name="Table Grid 8" w:semiHidden="1" w:unhideWhenUsed="1"/>
+    <w:lsdException w:name="Table List 1" w:semiHidden="1" w:unhideWhenUsed="1"/>
+    <w:lsdException w:name="Table List 2" w:semiHidden="1" w:unhideWhenUsed="1"/>
+    <w:lsdException w:name="Table List 3" w:semiHidden="1" w:unhideWhenUsed="1"/>
+    <w:lsdException w:name="Table List 4" w:semiHidden="1" w:unhideWhenUsed="1"/>
+    <w:lsdException w:name="Table List 5" w:semiHidden="1" w:unhideWhenUsed="1"/>
+    <w:lsdException w:name="Table List 6" w:semiHidden="1" w:unhideWhenUsed="1"/>
+    <w:lsdException w:name="Table List 7" w:semiHidden="1" w:unhideWhenUsed="1"/>
+    <w:lsdException w:name="Table List 8" w:semiHidden="1" w:unhideWhenUsed="1"/>
+    <w:lsdException w:name="Table 3D effects 1" w:semiHidden="1" w:unhideWhenUsed="1"/>
+    <w:lsdException w:name="Table 3D effects 2" w:semiHidden="1" w:unhideWhenUsed="1"/>
+    <w:lsdException w:name="Table 3D effects 3" w:semiHidden="1" w:unhideWhenUsed="1"/>
+    <w:lsdException w:name="Table Contemporary" w:semiHidden="1" w:unhideWhenUsed="1"/>
+    <w:lsdException w:name="Table Elegant" w:semiHidden="1" w:unhideWhenUsed="1"/>
+    <w:lsdException w:name="Table Professional" w:semiHidden="1" w:unhideWhenUsed="1"/>
+    <w:lsdException w:name="Table Subtle 1" w:semiHidden="1" w:unhideWhenUsed="1"/>
+    <w:lsdException w:name="Table Subtle 2" w:semiHidden="1" w:unhideWhenUsed="1"/>
+    <w:lsdException w:name="Table Web 1" w:semiHidden="1" w:unhideWhenUsed="1"/>
+    <w:lsdException w:name="Table Web 2" w:semiHidden="1" w:unhideWhenUsed="1"/>
+    <w:lsdException w:name="Table Web 3" w:semiHidden="1" w:unhideWhenUsed="1"/>
+    <w:lsdException w:name="Balloon Text" w:semiHidden="1" w:unhideWhenUsed="1"/>
+    <w:lsdException w:name="Table Grid" w:uiPriority="59"/>
+    <w:lsdException w:name="Table Theme" w:semiHidden="1" w:unhideWhenUsed="1"/>
+    <w:lsdException w:name="Placeholder Text" w:semiHidden="1"/>
+    <w:lsdException w:name="No Spacing" w:uiPriority="1" w:qFormat="1"/>
+    <w:lsdException w:name="Light Shading" w:uiPriority="60"/>
+    <w:lsdException w:name="Light List" w:uiPriority="61"/>
+    <w:lsdException w:name="Light Grid" w:uiPriority="62"/>
+    <w:lsdException w:name="Medium Shading 1" w:uiPriority="63"/>
+    <w:lsdException w:name="Medium Shading 2" w:uiPriority="64"/>
+    <w:lsdException w:name="Medium List 1" w:uiPriority="65"/>
+    <w:lsdException w:name="Medium List 2" w:uiPriority="66"/>
+    <w:lsdException w:name="Medium Grid 1" w:uiPriority="67"/>
+    <w:lsdException w:name="Medium Grid 2" w:uiPriority="68"/>
+    <w:lsdException w:name="Medium Grid 3" w:uiPriority="69"/>
+    <w:lsdException w:name="Dark List" w:uiPriority="70"/>
+    <w:lsdException w:name="Colorful Shading" w:uiPriority="71"/>
+    <w:lsdException w:name="Colorful List" w:uiPriority="72"/>
+    <w:lsdException w:name="Colorful Grid" w:uiPriority="73"/>
+    <w:lsdException w:name="Light Shading Accent 1" w:uiPriority="60"/>
+    <w:lsdException w:name="Light List Accent 1" w:uiPriority="61"/>
+    <w:lsdException w:name="Light Grid Accent 1" w:uiPriority="62"/>
+    <w:lsdException w:name="Medium Shading 1 Accent 1" w:uiPriority="63"/>
+    <w:lsdException w:name="Medium Shading 2 Accent 1" w:uiPriority="64"/>
+    <w:lsdException w:name="Medium List 1 Accent 1" w:uiPriority="65"/>
+    <w:lsdException w:name="Revision" w:semiHidden="1"/>
+    <w:lsdException w:name="List Paragraph" w:uiPriority="34" w:qFormat="1"/>
+    <w:lsdException w:name="Quote" w:uiPriority="29" w:qFormat="1"/>
+    <w:lsdException w:name="Intense Quote" w:uiPriority="30" w:qFormat="1"/>
+    <w:lsdException w:name="Medium List 2 Accent 1" w:uiPriority="66"/>
+    <w:lsdException w:name="Medium Grid 1 Accent 1" w:uiPriority="67"/>
+    <w:lsdException w:name="Medium Grid 2 Accent 1" w:uiPriority="68"/>
+    <w:lsdException w:name="Medium Grid 3 Accent 1" w:uiPriority="69"/>
+    <w:lsdException w:name="Dark List Accent 1" w:uiPriority="70"/>
+    <w:lsdException w:name="Colorful Shading Accent 1" w:uiPriority="71"/>
+    <w:lsdException w:name="Colorful List Accent 1" w:uiPriority="72"/>
+    <w:lsdException w:name="Colorful Grid Accent 1" w:uiPriority="73"/>
+    <w:lsdException w:name="Light Shading Accent 2" w:uiPriority="60"/>
+    <w:lsdException w:name="Light List Accent 2" w:uiPriority="61"/>
+    <w:lsdException w:name="Light Grid Accent 2" w:uiPriority="62"/>
+    <w:lsdException w:name="Medium Shading 1 Accent 2" w:uiPriority="63"/>
+    <w:lsdException w:name="Medium Shading 2 Accent 2" w:uiPriority="64"/>
+    <w:lsdException w:name="Medium List 1 Accent 2" w:uiPriority="65"/>
+    <w:lsdException w:name="Medium List 2 Accent 2" w:uiPriority="66"/>
+    <w:lsdException w:name="Medium Grid 1 Accent 2" w:uiPriority="67"/>
+    <w:lsdException w:name="Medium Grid 2 Accent 2" w:uiPriority="68"/>
+    <w:lsdException w:name="Medium Grid 3 Accent 2" w:uiPriority="69"/>
+    <w:lsdException w:name="Dark List Accent 2" w:uiPriority="70"/>
+    <w:lsdException w:name="Colorful Shading Accent 2" w:uiPriority="71"/>
+    <w:lsdException w:name="Colorful List Accent 2" w:uiPriority="72"/>
+    <w:lsdException w:name="Colorful Grid Accent 2" w:uiPriority="73"/>
+    <w:lsdException w:name="Light Shading Accent 3" w:uiPriority="60"/>
+    <w:lsdException w:name="Light List Accent 3" w:uiPriority="61"/>
+    <w:lsdException w:name="Light Grid Accent 3" w:uiPriority="62"/>
+    <w:lsdException w:name="Medium Shading 1 Accent 3" w:uiPriority="63"/>
+    <w:lsdException w:name="Medium Shading 2 Accent 3" w:uiPriority="64"/>
+    <w:lsdException w:name="Medium List 1 Accent 3" w:uiPriority="65"/>
+    <w:lsdException w:name="Medium List 2 Accent 3" w:uiPriority="66"/>
+    <w:lsdException w:name="Medium Grid 1 Accent 3" w:uiPriority="67"/>
+    <w:lsdException w:name="Medium Grid 2 Accent 3" w:uiPriority="68"/>
+    <w:lsdException w:name="Medium Grid 3 Accent 3" w:uiPriority="69"/>
+    <w:lsdException w:name="Dark List Accent 3" w:uiPriority="70"/>
+    <w:lsdException w:name="Colorful Shading Accent 3" w:uiPriority="71"/>
+    <w:lsdException w:name="Colorful List Accent 3" w:uiPriority="72"/>
+    <w:lsdException w:name="Colorful Grid Accent 3" w:uiPriority="73"/>
+    <w:lsdException w:name="Light Shading Accent 4" w:uiPriority="60"/>
+    <w:lsdException w:name="Light List Accent 4" w:uiPriority="61"/>
+    <w:lsdException w:name="Light Grid Accent 4" w:uiPriority="62"/>
+    <w:lsdException w:name="Medium Shading 1 Accent 4" w:uiPriority="63"/>
+    <w:lsdException w:name="Medium Shading 2 Accent 4" w:uiPriority="64"/>
+    <w:lsdException w:name="Medium List 1 Accent 4" w:uiPriority="65"/>
+    <w:lsdException w:name="Medium List 2 Accent 4" w:uiPriority="66"/>
+    <w:lsdException w:name="Medium Grid 1 Accent 4" w:uiPriority="67"/>
+    <w:lsdException w:name="Medium Grid 2 Accent 4" w:uiPriority="68"/>
+    <w:lsdException w:name="Medium Grid 3 Accent 4" w:uiPriority="69"/>
+    <w:lsdException w:name="Dark List Accent 4" w:uiPriority="70"/>
+    <w:lsdException w:name="Colorful Shading Accent 4" w:uiPriority="71"/>
+    <w:lsdException w:name="Colorful List Accent 4" w:uiPriority="72"/>
+    <w:lsdException w:name="Colorful Grid Accent 4" w:uiPriority="73"/>
+    <w:lsdException w:name="Light Shading Accent 5" w:uiPriority="60"/>
+    <w:lsdException w:name="Light List Accent 5" w:uiPriority="61"/>
+    <w:lsdException w:name="Light Grid Accent 5" w:uiPriority="62"/>
+    <w:lsdException w:name="Medium Shading 1 Accent 5" w:uiPriority="63"/>
+    <w:lsdException w:name="Medium Shading 2 Accent 5" w:uiPriority="64"/>
+    <w:lsdException w:name="Medium List 1 Accent 5" w:uiPriority="65"/>
+    <w:lsdException w:name="Medium List 2 Accent 5" w:uiPriority="66"/>
+    <w:lsdException w:name="Medium Grid 1 Accent 5" w:uiPriority="67"/>
+    <w:lsdException w:name="Medium Grid 2 Accent 5" w:uiPriority="68"/>
+    <w:lsdException w:name="Medium Grid 3 Accent 5" w:uiPriority="69"/>
+    <w:lsdException w:name="Dark List Accent 5" w:uiPriority="70"/>
+    <w:lsdException w:name="Colorful Shading Accent 5" w:uiPriority="71"/>
+    <w:lsdException w:name="Colorful List Accent 5" w:uiPriority="72"/>
+    <w:lsdException w:name="Colorful Grid Accent 5" w:uiPriority="73"/>
+    <w:lsdException w:name="Light Shading Accent 6" w:uiPriority="60"/>
+    <w:lsdException w:name="Light List Accent 6" w:uiPriority="61"/>
+    <w:lsdException w:name="Light Grid Accent 6" w:uiPriority="62"/>
+    <w:lsdException w:name="Medium Shading 1 Accent 6" w:uiPriority="63"/>
+    <w:lsdException w:name="Medium Shading 2 Accent 6" w:uiPriority="64"/>
+    <w:lsdException w:name="Medium List 1 Accent 6" w:uiPriority="65"/>
+    <w:lsdException w:name="Medium List 2 Accent 6" w:uiPriority="66"/>
+    <w:lsdException w:name="Medium Grid 1 Accent 6" w:uiPriority="67"/>
+    <w:lsdException w:name="Medium Grid 2 Accent 6" w:uiPriority="68"/>
+    <w:lsdException w:name="Medium Grid 3 Accent 6" w:uiPriority="69"/>
+    <w:lsdException w:name="Dark List Accent 6" w:uiPriority="70"/>
+    <w:lsdException w:name="Colorful Shading Accent 6" w:uiPriority="71"/>
+    <w:lsdException w:name="Colorful List Accent 6" w:uiPriority="72"/>
+    <w:lsdException w:name="Colorful Grid Accent 6" w:uiPriority="73"/>
+    <w:lsdException w:name="Subtle Emphasis" w:uiPriority="19" w:qFormat="1"/>
+    <w:lsdException w:name="Intense Emphasis" w:uiPriority="21" w:qFormat="1"/>
+    <w:lsdException w:name="Subtle Reference" w:uiPriority="31" w:qFormat="1"/>
+    <w:lsdException w:name="Intense Reference" w:uiPriority="32" w:qFormat="1"/>
+    <w:lsdException w:name="Book Title" w:uiPriority="33" w:qFormat="1"/>
+    <w:lsdException w:name="Bibliography" w:semiHidden="1" w:uiPriority="37" w:unhideWhenUsed="1"/>
+    <w:lsdException w:name="TOC Heading" w:semiHidden="1" w:uiPriority="39" w:unhideWhenUsed="1" w:qFormat="1"/>
+    <w:lsdException w:name="Plain Table 1" w:uiPriority="41"/>
+    <w:lsdException w:name="Plain Table 2" w:uiPriority="42"/>
+    <w:lsdException w:name="Plain Table 3" w:uiPriority="43"/>
+    <w:lsdException w:name="Plain Table 4" w:uiPriority="44"/>
+    <w:lsdException w:name="Plain Table 5" w:uiPriority="45"/>
+    <w:lsdException w:name="Grid Table Light" w:uiPriority="40"/>
+    <w:lsdException w:name="Grid Table 1 Light" w:uiPriority="46"/>
+    <w:lsdException w:name="Grid Table 2" w:uiPriority="47"/>
+    <w:lsdException w:name="Grid Table 3" w:uiPriority="48"/>
+    <w:lsdException w:name="Grid Table 4" w:uiPriority="49"/>
+    <w:lsdException w:name="Grid Table 5 Dark" w:uiPriority="50"/>
+    <w:lsdException w:name="Grid Table 6 Colorful" w:uiPriority="51"/>
+    <w:lsdException w:name="Grid Table 7 Colorful" w:uiPriority="52"/>
+    <w:lsdException w:name="Grid Table 1 Light Accent 1" w:uiPriority="46"/>
+    <w:lsdException w:name="Grid Table 2 Accent 1" w:uiPriority="47"/>
+    <w:lsdException w:name="Grid Table 3 Accent 1" w:uiPriority="48"/>
+    <w:lsdException w:name="Grid Table 4 Accent 1" w:uiPriority="49"/>
+    <w:lsdException w:name="Grid Table 5 Dark Accent 1" w:uiPriority="50"/>
+    <w:lsdException w:name="Grid Table 6 Colorful Accent 1" w:uiPriority="51"/>
+    <w:lsdException w:name="Grid Table 7 Colorful Accent 1" w:uiPriority="52"/>
+    <w:lsdException w:name="Grid Table 1 Light Accent 2" w:uiPriority="46"/>
+    <w:lsdException w:name="Grid Table 2 Accent 2" w:uiPriority="47"/>
+    <w:lsdException w:name="Grid Table 3 Accent 2" w:uiPriority="48"/>
+    <w:lsdException w:name="Grid Table 4 Accent 2" w:uiPriority="49"/>
+    <w:lsdException w:name="Grid Table 5 Dark Accent 2" w:uiPriority="50"/>
+    <w:lsdException w:name="Grid Table 6 Colorful Accent 2" w:uiPriority="51"/>
+    <w:lsdException w:name="Grid Table 7 Colorful Accent 2" w:uiPriority="52"/>
+    <w:lsdException w:name="Grid Table 1 Light Accent 3" w:uiPriority="46"/>
+    <w:lsdException w:name="Grid Table 2 Accent 3" w:uiPriority="47"/>
+    <w:lsdException w:name="Grid Table 3 Accent 3" w:uiPriority="48"/>
+    <w:lsdException w:name="Grid Table 4 Accent 3" w:uiPriority="49"/>
+    <w:lsdException w:name="Grid Table 5 Dark Accent 3" w:uiPriority="50"/>
+    <w:lsdException w:name="Grid Table 6 Colorful Accent 3" w:uiPriority="51"/>
+    <w:lsdException w:name="Grid Table 7 Colorful Accent 3" w:uiPriority="52"/>
+    <w:lsdException w:name="Grid Table 1 Light Accent 4" w:uiPriority="46"/>
+    <w:lsdException w:name="Grid Table 2 Accent 4" w:uiPriority="47"/>
+    <w:lsdException w:name="Grid Table 3 Accent 4" w:uiPriority="48"/>
+    <w:lsdException w:name="Grid Table 4 Accent 4" w:uiPriority="49"/>
+    <w:lsdException w:name="Grid Table 5 Dark Accent 4" w:uiPriority="50"/>
+    <w:lsdException w:name="Grid Table 6 Colorful Accent 4" w:uiPriority="51"/>
+    <w:lsdException w:name="Grid Table 7 Colorful Accent 4" w:uiPriority="52"/>
+    <w:lsdException w:name="Grid Table 1 Light Accent 5" w:uiPriority="46"/>
+    <w:lsdException w:name="Grid Table 2 Accent 5" w:uiPriority="47"/>
+    <w:lsdException w:name="Grid Table 3 Accent 5" w:uiPriority="48"/>
+    <w:lsdException w:name="Grid Table 4 Accent 5" w:uiPriority="49"/>
+    <w:lsdException w:name="Grid Table 5 Dark Accent 5" w:uiPriority="50"/>
+    <w:lsdException w:name="Grid Table 6 Colorful Accent 5" w:uiPriority="51"/>
+    <w:lsdException w:name="Grid Table 7 Colorful Accent 5" w:uiPriority="52"/>
+    <w:lsdException w:name="Grid Table 1 Light Accent 6" w:uiPriority="46"/>
+    <w:lsdException w:name="Grid Table 2 Accent 6" w:uiPriority="47"/>
+    <w:lsdException w:name="Grid Table 3 Accent 6" w:uiPriority="48"/>
+    <w:lsdException w:name="Grid Table 4 Accent 6" w:uiPriority="49"/>
+    <w:lsdException w:name="Grid Table 5 Dark Accent 6" w:uiPriority="50"/>
+    <w:lsdException w:name="Grid Table 6 Colorful Accent 6" w:uiPriority="51"/>
+    <w:lsdException w:name="Grid Table 7 Colorful Accent 6" w:uiPriority="52"/>
+    <w:lsdException w:name="List Table 1 Light" w:uiPriority="46"/>
+    <w:lsdException w:name="List Table 2" w:uiPriority="47"/>
+    <w:lsdException w:name="List Table 3" w:uiPriority="48"/>
+    <w:lsdException w:name="List Table 4" w:uiPriority="49"/>
+    <w:lsdException w:name="List Table 5 Dark" w:uiPriority="50"/>
+    <w:lsdException w:name="List Table 6 Colorful" w:uiPriority="51"/>
+    <w:lsdException w:name="List Table 7 Colorful" w:uiPriority="52"/>
+    <w:lsdException w:name="List Table 1 Light Accent 1" w:uiPriority="46"/>
+    <w:lsdException w:name="List Table 2 Accent 1" w:uiPriority="47"/>
+    <w:lsdException w:name="List Table 3 Accent 1" w:uiPriority="48"/>
+    <w:lsdException w:name="List Table 4 Accent 1" w:uiPriority="49"/>
+    <w:lsdException w:name="List Table 5 Dark Accent 1" w:uiPriority="50"/>
+    <w:lsdException w:name="List Table 6 Colorful Accent 1" w:uiPriority="51"/>
+    <w:lsdException w:name="List Table 7 Colorful Accent 1" w:uiPriority="52"/>
+    <w:lsdException w:name="List Table 1 Light Accent 2" w:uiPriority="46"/>
+    <w:lsdException w:name="List Table 2 Accent 2" w:uiPriority="47"/>
+    <w:lsdException w:name="List Table 3 Accent 2" w:uiPriority="48"/>
+    <w:lsdException w:name="List Table 4 Accent 2" w:uiPriority="49"/>
+    <w:lsdException w:name="List Table 5 Dark Accent 2" w:uiPriority="50"/>
+    <w:lsdException w:name="List Table 6 Colorful Accent 2" w:uiPriority="51"/>
+    <w:lsdException w:name="List Table 7 Colorful Accent 2" w:uiPriority="52"/>
+    <w:lsdException w:name="List Table 1 Light Accent 3" w:uiPriority="46"/>
+    <w:lsdException w:name="List Table 2 Accent 3" w:uiPriority="47"/>
+    <w:lsdException w:name="List Table 3 Accent 3" w:uiPriority="48"/>
+    <w:lsdException w:name="List Table 4 Accent 3" w:uiPriority="49"/>
+    <w:lsdException w:name="List Table 5 Dark Accent 3" w:uiPriority="50"/>
+    <w:lsdException w:name="List Table 6 Colorful Accent 3" w:uiPriority="51"/>
+    <w:lsdException w:name="List Table 7 Colorful Accent 3" w:uiPriority="52"/>
+    <w:lsdException w:name="List Table 1 Light Accent 4" w:uiPriority="46"/>
+    <w:lsdException w:name="List Table 2 Accent 4" w:uiPriority="47"/>
+    <w:lsdException w:name="List Table 3 Accent 4" w:uiPriority="48"/>
+    <w:lsdException w:name="List Table 4 Accent 4" w:uiPriority="49"/>
+    <w:lsdException w:name="List Table 5 Dark Accent 4" w:uiPriority="50"/>
+    <w:lsdException w:name="List Table 6 Colorful Accent 4" w:uiPriority="51"/>
+    <w:lsdException w:name="List Table 7 Colorful Accent 4" w:uiPriority="52"/>
+    <w:lsdException w:name="List Table 1 Light Accent 5" w:uiPriority="46"/>
+    <w:lsdException w:name="List Table 2 Accent 5" w:uiPriority="47"/>
+    <w:lsdException w:name="List Table 3 Accent 5" w:uiPriority="48"/>
+    <w:lsdException w:name="List Table 4 Accent 5" w:uiPriority="49"/>
+    <w:lsdException w:name="List Table 5 Dark Accent 5" w:uiPriority="50"/>
+    <w:lsdException w:name="List Table 6 Colorful Accent 5" w:uiPriority="51"/>
+    <w:lsdException w:name="List Table 7 Colorful Accent 5" w:uiPriority="52"/>
+    <w:lsdException w:name="List Table 1 Light Accent 6" w:uiPriority="46"/>
+    <w:lsdException w:name="List Table 2 Accent 6" w:uiPriority="47"/>
+    <w:lsdException w:name="List Table 3 Accent 6" w:uiPriority="48"/>
+    <w:lsdException w:name="List Table 4 Accent 6" w:uiPriority="49"/>
+    <w:lsdException w:name="List Table 5 Dark Accent 6" w:uiPriority="50"/>
+    <w:lsdException w:name="List Table 6 Colorful Accent 6" w:uiPriority="51"/>
+    <w:lsdException w:name="List Table 7 Colorful Accent 6" w:uiPriority="52"/>
   </w:latentStyles>
   <w:style w:type="paragraph" w:default="1" w:styleId="Normal">
     <w:name w:val="Normal"/>
@@ -10895,7 +10983,6 @@
     <w:uiPriority w:val="99"/>
     <w:semiHidden/>
     <w:unhideWhenUsed/>
-    <w:qFormat/>
     <w:tblPr>
       <w:tblInd w:w="0" w:type="dxa"/>
       <w:tblCellMar>
@@ -11278,8 +11365,8 @@
       <w:lang w:val="en-US"/>
     </w:rPr>
   </w:style>
-  <w:style w:type="paragraph" w:customStyle="1" w:styleId="title">
-    <w:name w:val="title"/>
+  <w:style w:type="paragraph" w:customStyle="1" w:styleId="Title1">
+    <w:name w:val="Title1"/>
     <w:basedOn w:val="Normal"/>
     <w:rsid w:val="00434B01"/>
     <w:pPr>
@@ -11626,7 +11713,7 @@
   <a:extraClrSchemeLst/>
   <a:extLst>
     <a:ext uri="{05A4C25C-085E-4340-85A3-A5531E510DB2}">
-      <thm15:themeFamily xmlns="" xmlns:thm15="http://schemas.microsoft.com/office/thememl/2012/main" name="Office Theme" id="{62F939B6-93AF-4DB8-9C6B-D6C7DFDC589F}" vid="{4A3C46E8-61CC-4603-A589-7422A47A8E4A}"/>
+      <thm15:themeFamily xmlns:thm15="http://schemas.microsoft.com/office/thememl/2012/main" name="Office Theme" id="{62F939B6-93AF-4DB8-9C6B-D6C7DFDC589F}" vid="{4A3C46E8-61CC-4603-A589-7422A47A8E4A}"/>
     </a:ext>
   </a:extLst>
 </a:theme>

</xml_diff>